<commit_message>
ipSec i SSL gotovi
</commit_message>
<xml_diff>
--- a/TEZE ZA BSC.docx
+++ b/TEZE ZA BSC.docx
@@ -1378,47 +1378,9 @@
           <w:sz w:val="20"/>
           <w:szCs w:val="20"/>
         </w:rPr>
-        <w:t> such that even if the network traffic is sniffed at the packet level (see </w:t>
-      </w:r>
-      <w:hyperlink r:id="rId24" w:tooltip="Packet analyzer" w:history="1">
-        <w:r>
-          <w:rPr>
-            <w:rFonts w:ascii="Arial" w:eastAsia="Times New Roman" w:hAnsi="Arial" w:cs="Arial"/>
-            <w:color w:val="0645AD"/>
-            <w:sz w:val="20"/>
-          </w:rPr>
-          <w:t>network sniffer</w:t>
-        </w:r>
-      </w:hyperlink>
-      <w:r>
-        <w:rPr>
-          <w:rFonts w:ascii="Arial" w:eastAsia="Times New Roman" w:hAnsi="Arial" w:cs="Arial"/>
-          <w:color w:val="202122"/>
-          <w:sz w:val="20"/>
-          <w:szCs w:val="20"/>
-        </w:rPr>
-        <w:t> and </w:t>
-      </w:r>
-      <w:hyperlink r:id="rId25" w:tooltip="Deep packet inspection" w:history="1">
-        <w:r>
-          <w:rPr>
-            <w:rFonts w:ascii="Arial" w:eastAsia="Times New Roman" w:hAnsi="Arial" w:cs="Arial"/>
-            <w:color w:val="0645AD"/>
-            <w:sz w:val="20"/>
-          </w:rPr>
-          <w:t>deep packet inspection</w:t>
-        </w:r>
-      </w:hyperlink>
-      <w:r>
-        <w:rPr>
-          <w:rFonts w:ascii="Arial" w:eastAsia="Times New Roman" w:hAnsi="Arial" w:cs="Arial"/>
-          <w:color w:val="202122"/>
-          <w:sz w:val="20"/>
-          <w:szCs w:val="20"/>
-        </w:rPr>
-        <w:t>), an attacker would see only </w:t>
-      </w:r>
-      <w:hyperlink r:id="rId26" w:tooltip="Encryption" w:history="1">
+        <w:t> such that even if the network traffic is sniffed at the packet level, an attacker would see only </w:t>
+      </w:r>
+      <w:hyperlink r:id="rId24" w:tooltip="Encryption" w:history="1">
         <w:r>
           <w:rPr>
             <w:rFonts w:ascii="Arial" w:eastAsia="Times New Roman" w:hAnsi="Arial" w:cs="Arial"/>
@@ -1454,7 +1416,7 @@
         </w:rPr>
         <w:t>sender </w:t>
       </w:r>
-      <w:hyperlink r:id="rId27" w:tooltip="Authentication" w:history="1">
+      <w:hyperlink r:id="rId25" w:tooltip="Authentication" w:history="1">
         <w:r>
           <w:rPr>
             <w:rFonts w:ascii="Arial" w:eastAsia="Times New Roman" w:hAnsi="Arial" w:cs="Arial"/>
@@ -1510,7 +1472,7 @@
         </w:rPr>
         <w:t> </w:t>
       </w:r>
-      <w:hyperlink r:id="rId28" w:tooltip="Data integrity" w:history="1">
+      <w:hyperlink r:id="rId26" w:tooltip="Data integrity" w:history="1">
         <w:r>
           <w:rPr>
             <w:rFonts w:ascii="Arial" w:eastAsia="Times New Roman" w:hAnsi="Arial" w:cs="Arial"/>
@@ -1572,7 +1534,7 @@
           <w:szCs w:val="20"/>
         </w:rPr>
       </w:pPr>
-      <w:hyperlink r:id="rId29" w:tooltip="Internet Protocol Security" w:history="1">
+      <w:hyperlink r:id="rId27" w:tooltip="Internet Protocol Security" w:history="1">
         <w:r>
           <w:rPr>
             <w:rFonts w:ascii="Arial" w:eastAsia="Times New Roman" w:hAnsi="Arial" w:cs="Arial"/>
@@ -1644,199 +1606,7 @@
           <w:sz w:val="20"/>
           <w:szCs w:val="20"/>
         </w:rPr>
-        <w:t>) was initially developed by the </w:t>
-      </w:r>
-      <w:hyperlink r:id="rId30" w:tooltip="Internet Engineering Task Force" w:history="1">
-        <w:r>
-          <w:rPr>
-            <w:rFonts w:ascii="Arial" w:eastAsia="Times New Roman" w:hAnsi="Arial" w:cs="Arial"/>
-            <w:color w:val="0645AD"/>
-            <w:sz w:val="20"/>
-          </w:rPr>
-          <w:t>Internet Engineering Task Force</w:t>
-        </w:r>
-      </w:hyperlink>
-      <w:r>
-        <w:rPr>
-          <w:rFonts w:ascii="Arial" w:eastAsia="Times New Roman" w:hAnsi="Arial" w:cs="Arial"/>
-          <w:color w:val="202122"/>
-          <w:sz w:val="20"/>
-          <w:szCs w:val="20"/>
-        </w:rPr>
-        <w:t> (IETF) for </w:t>
-      </w:r>
-      <w:hyperlink r:id="rId31" w:tooltip="IPv6" w:history="1">
-        <w:r>
-          <w:rPr>
-            <w:rFonts w:ascii="Arial" w:eastAsia="Times New Roman" w:hAnsi="Arial" w:cs="Arial"/>
-            <w:color w:val="0645AD"/>
-            <w:sz w:val="20"/>
-          </w:rPr>
-          <w:t>IPv6</w:t>
-        </w:r>
-      </w:hyperlink>
-      <w:r>
-        <w:rPr>
-          <w:rFonts w:ascii="Arial" w:eastAsia="Times New Roman" w:hAnsi="Arial" w:cs="Arial"/>
-          <w:color w:val="202122"/>
-          <w:sz w:val="20"/>
-          <w:szCs w:val="20"/>
-        </w:rPr>
-        <w:t>, which was required in all standards-compliant implementations of </w:t>
-      </w:r>
-      <w:hyperlink r:id="rId32" w:tooltip="IPv6" w:history="1">
-        <w:r>
-          <w:rPr>
-            <w:rFonts w:ascii="Arial" w:eastAsia="Times New Roman" w:hAnsi="Arial" w:cs="Arial"/>
-            <w:color w:val="0645AD"/>
-            <w:sz w:val="20"/>
-          </w:rPr>
-          <w:t>IPv6</w:t>
-        </w:r>
-      </w:hyperlink>
-      <w:r>
-        <w:rPr>
-          <w:rFonts w:ascii="Arial" w:eastAsia="Times New Roman" w:hAnsi="Arial" w:cs="Arial"/>
-          <w:color w:val="202122"/>
-          <w:sz w:val="20"/>
-          <w:szCs w:val="20"/>
-        </w:rPr>
-        <w:t> before </w:t>
-      </w:r>
-      <w:hyperlink r:id="rId33" w:tooltip="RFC (identifier)" w:history="1">
-        <w:r>
-          <w:rPr>
-            <w:rFonts w:ascii="Arial" w:eastAsia="Times New Roman" w:hAnsi="Arial" w:cs="Arial"/>
-            <w:color w:val="0645AD"/>
-            <w:sz w:val="20"/>
-          </w:rPr>
-          <w:t>RFC</w:t>
-        </w:r>
-      </w:hyperlink>
-      <w:r>
-        <w:rPr>
-          <w:rFonts w:ascii="Arial" w:eastAsia="Times New Roman" w:hAnsi="Arial" w:cs="Arial"/>
-          <w:color w:val="202122"/>
-          <w:sz w:val="20"/>
-          <w:szCs w:val="20"/>
-        </w:rPr>
-        <w:t> </w:t>
-      </w:r>
-      <w:hyperlink r:id="rId34" w:history="1">
-        <w:r>
-          <w:rPr>
-            <w:rFonts w:ascii="Arial" w:eastAsia="Times New Roman" w:hAnsi="Arial" w:cs="Arial"/>
-            <w:color w:val="3366BB"/>
-            <w:sz w:val="20"/>
-          </w:rPr>
-          <w:t>6434</w:t>
-        </w:r>
-      </w:hyperlink>
-      <w:r>
-        <w:rPr>
-          <w:rFonts w:ascii="Arial" w:eastAsia="Times New Roman" w:hAnsi="Arial" w:cs="Arial"/>
-          <w:color w:val="202122"/>
-          <w:sz w:val="20"/>
-          <w:szCs w:val="20"/>
-        </w:rPr>
-        <w:t> made it only a recommendation.</w:t>
-      </w:r>
-      <w:hyperlink r:id="rId35" w:anchor="cite_note-rfc6434-12" w:history="1">
-        <w:r>
-          <w:rPr>
-            <w:rFonts w:ascii="Arial" w:eastAsia="Times New Roman" w:hAnsi="Arial" w:cs="Arial"/>
-            <w:color w:val="0645AD"/>
-            <w:sz w:val="16"/>
-            <w:vertAlign w:val="superscript"/>
-          </w:rPr>
-          <w:t>[12]</w:t>
-        </w:r>
-      </w:hyperlink>
-      <w:r>
-        <w:rPr>
-          <w:rFonts w:ascii="Arial" w:eastAsia="Times New Roman" w:hAnsi="Arial" w:cs="Arial"/>
-          <w:color w:val="202122"/>
-          <w:sz w:val="20"/>
-          <w:szCs w:val="20"/>
-        </w:rPr>
-        <w:t> This standards-based security protocol is also widely used with </w:t>
-      </w:r>
-      <w:hyperlink r:id="rId36" w:tooltip="IPv4" w:history="1">
-        <w:r>
-          <w:rPr>
-            <w:rFonts w:ascii="Arial" w:eastAsia="Times New Roman" w:hAnsi="Arial" w:cs="Arial"/>
-            <w:color w:val="0645AD"/>
-            <w:sz w:val="20"/>
-          </w:rPr>
-          <w:t>IPv4</w:t>
-        </w:r>
-      </w:hyperlink>
-      <w:r>
-        <w:rPr>
-          <w:rFonts w:ascii="Arial" w:eastAsia="Times New Roman" w:hAnsi="Arial" w:cs="Arial"/>
-          <w:color w:val="202122"/>
-          <w:sz w:val="20"/>
-          <w:szCs w:val="20"/>
-        </w:rPr>
-        <w:t> and the </w:t>
-      </w:r>
-      <w:hyperlink r:id="rId37" w:tooltip="Layer 2 Tunneling Protocol" w:history="1">
-        <w:r>
-          <w:rPr>
-            <w:rFonts w:ascii="Arial" w:eastAsia="Times New Roman" w:hAnsi="Arial" w:cs="Arial"/>
-            <w:color w:val="0645AD"/>
-            <w:sz w:val="20"/>
-          </w:rPr>
-          <w:t>Layer 2 Tunneling Protocol</w:t>
-        </w:r>
-      </w:hyperlink>
-      <w:r>
-        <w:rPr>
-          <w:rFonts w:ascii="Arial" w:eastAsia="Times New Roman" w:hAnsi="Arial" w:cs="Arial"/>
-          <w:color w:val="202122"/>
-          <w:sz w:val="20"/>
-          <w:szCs w:val="20"/>
-        </w:rPr>
-        <w:t>. Its design meets most security goals: </w:t>
-      </w:r>
-      <w:hyperlink r:id="rId38" w:anchor="Key_concepts" w:tooltip="Information security" w:history="1">
-        <w:r>
-          <w:rPr>
-            <w:rFonts w:ascii="Arial" w:eastAsia="Times New Roman" w:hAnsi="Arial" w:cs="Arial"/>
-            <w:color w:val="0645AD"/>
-            <w:sz w:val="20"/>
-          </w:rPr>
-          <w:t>availability, integrity, and confidentiality</w:t>
-        </w:r>
-      </w:hyperlink>
-      <w:r>
-        <w:rPr>
-          <w:rFonts w:ascii="Arial" w:eastAsia="Times New Roman" w:hAnsi="Arial" w:cs="Arial"/>
-          <w:color w:val="202122"/>
-          <w:sz w:val="20"/>
-          <w:szCs w:val="20"/>
-        </w:rPr>
-        <w:t xml:space="preserve">. </w:t>
-      </w:r>
-      <w:proofErr w:type="spellStart"/>
-      <w:r>
-        <w:rPr>
-          <w:rFonts w:ascii="Arial" w:eastAsia="Times New Roman" w:hAnsi="Arial" w:cs="Arial"/>
-          <w:color w:val="202122"/>
-          <w:sz w:val="20"/>
-          <w:szCs w:val="20"/>
-        </w:rPr>
-        <w:t>IPsec</w:t>
-      </w:r>
-      <w:proofErr w:type="spellEnd"/>
-      <w:r>
-        <w:rPr>
-          <w:rFonts w:ascii="Arial" w:eastAsia="Times New Roman" w:hAnsi="Arial" w:cs="Arial"/>
-          <w:color w:val="202122"/>
-          <w:sz w:val="20"/>
-          <w:szCs w:val="20"/>
-        </w:rPr>
-        <w:t xml:space="preserve"> uses encryption, encapsulating an IP packet inside an </w:t>
+        <w:t xml:space="preserve">) uses encryption, encapsulating an IP packet inside an </w:t>
       </w:r>
       <w:proofErr w:type="spellStart"/>
       <w:r>
@@ -1875,7 +1645,7 @@
           <w:szCs w:val="20"/>
         </w:rPr>
       </w:pPr>
-      <w:hyperlink r:id="rId39" w:tooltip="Transport Layer Security" w:history="1">
+      <w:hyperlink r:id="rId28" w:tooltip="Transport Layer Security" w:history="1">
         <w:r>
           <w:rPr>
             <w:rFonts w:ascii="Arial" w:eastAsia="Times New Roman" w:hAnsi="Arial" w:cs="Arial"/>
@@ -1894,7 +1664,7 @@
         </w:rPr>
         <w:t> (</w:t>
       </w:r>
-      <w:hyperlink r:id="rId40" w:tooltip="Transport Layer Security" w:history="1">
+      <w:hyperlink r:id="rId29" w:tooltip="Transport Layer Security" w:history="1">
         <w:r>
           <w:rPr>
             <w:rFonts w:ascii="Arial" w:eastAsia="Times New Roman" w:hAnsi="Arial" w:cs="Arial"/>
@@ -1911,145 +1681,25 @@
           <w:sz w:val="20"/>
           <w:szCs w:val="20"/>
         </w:rPr>
-        <w:t>) can tunnel an entire network's traffic (as it does in the </w:t>
-      </w:r>
-      <w:proofErr w:type="spellStart"/>
-      <w:r>
-        <w:rPr>
-          <w:rFonts w:ascii="Arial" w:eastAsia="Times New Roman" w:hAnsi="Arial" w:cs="Arial"/>
-          <w:color w:val="202122"/>
-          <w:sz w:val="20"/>
-          <w:szCs w:val="20"/>
-        </w:rPr>
-        <w:fldChar w:fldCharType="begin"/>
-      </w:r>
-      <w:r>
-        <w:rPr>
-          <w:rFonts w:ascii="Arial" w:eastAsia="Times New Roman" w:hAnsi="Arial" w:cs="Arial"/>
-          <w:color w:val="202122"/>
-          <w:sz w:val="20"/>
-          <w:szCs w:val="20"/>
-        </w:rPr>
-        <w:instrText xml:space="preserve"> HYPERLINK "https://en.wikipedia.org/wiki/OpenVPN" \o "OpenVPN" </w:instrText>
-      </w:r>
-      <w:r>
-        <w:rPr>
-          <w:rFonts w:ascii="Arial" w:eastAsia="Times New Roman" w:hAnsi="Arial" w:cs="Arial"/>
-          <w:color w:val="202122"/>
-          <w:sz w:val="20"/>
-          <w:szCs w:val="20"/>
-        </w:rPr>
-        <w:fldChar w:fldCharType="separate"/>
-      </w:r>
-      <w:r>
-        <w:rPr>
-          <w:rFonts w:ascii="Arial" w:eastAsia="Times New Roman" w:hAnsi="Arial" w:cs="Arial"/>
-          <w:color w:val="0645AD"/>
-          <w:sz w:val="20"/>
-        </w:rPr>
-        <w:t>OpenVPN</w:t>
-      </w:r>
-      <w:proofErr w:type="spellEnd"/>
-      <w:r>
-        <w:rPr>
-          <w:rFonts w:ascii="Arial" w:eastAsia="Times New Roman" w:hAnsi="Arial" w:cs="Arial"/>
-          <w:color w:val="202122"/>
-          <w:sz w:val="20"/>
-          <w:szCs w:val="20"/>
-        </w:rPr>
-        <w:fldChar w:fldCharType="end"/>
-      </w:r>
-      <w:r>
-        <w:rPr>
-          <w:rFonts w:ascii="Arial" w:eastAsia="Times New Roman" w:hAnsi="Arial" w:cs="Arial"/>
-          <w:color w:val="202122"/>
-          <w:sz w:val="20"/>
-          <w:szCs w:val="20"/>
-        </w:rPr>
-        <w:t> project and </w:t>
-      </w:r>
-      <w:proofErr w:type="spellStart"/>
-      <w:r>
-        <w:rPr>
-          <w:rFonts w:ascii="Arial" w:eastAsia="Times New Roman" w:hAnsi="Arial" w:cs="Arial"/>
-          <w:color w:val="202122"/>
-          <w:sz w:val="20"/>
-          <w:szCs w:val="20"/>
-        </w:rPr>
-        <w:fldChar w:fldCharType="begin"/>
-      </w:r>
-      <w:r>
-        <w:rPr>
-          <w:rFonts w:ascii="Arial" w:eastAsia="Times New Roman" w:hAnsi="Arial" w:cs="Arial"/>
-          <w:color w:val="202122"/>
-          <w:sz w:val="20"/>
-          <w:szCs w:val="20"/>
-        </w:rPr>
-        <w:instrText xml:space="preserve"> HYPERLINK "https://en.wikipedia.org/wiki/SoftEther_VPN" \o "SoftEther VPN" </w:instrText>
-      </w:r>
-      <w:r>
-        <w:rPr>
-          <w:rFonts w:ascii="Arial" w:eastAsia="Times New Roman" w:hAnsi="Arial" w:cs="Arial"/>
-          <w:color w:val="202122"/>
-          <w:sz w:val="20"/>
-          <w:szCs w:val="20"/>
-        </w:rPr>
-        <w:fldChar w:fldCharType="separate"/>
-      </w:r>
-      <w:r>
-        <w:rPr>
-          <w:rFonts w:ascii="Arial" w:eastAsia="Times New Roman" w:hAnsi="Arial" w:cs="Arial"/>
-          <w:color w:val="0645AD"/>
-          <w:sz w:val="20"/>
-        </w:rPr>
-        <w:t>SoftEther</w:t>
-      </w:r>
-      <w:proofErr w:type="spellEnd"/>
-      <w:r>
-        <w:rPr>
-          <w:rFonts w:ascii="Arial" w:eastAsia="Times New Roman" w:hAnsi="Arial" w:cs="Arial"/>
-          <w:color w:val="0645AD"/>
-          <w:sz w:val="20"/>
-        </w:rPr>
-        <w:t xml:space="preserve"> VPN</w:t>
-      </w:r>
-      <w:r>
-        <w:rPr>
-          <w:rFonts w:ascii="Arial" w:eastAsia="Times New Roman" w:hAnsi="Arial" w:cs="Arial"/>
-          <w:color w:val="202122"/>
-          <w:sz w:val="20"/>
-          <w:szCs w:val="20"/>
-        </w:rPr>
-        <w:fldChar w:fldCharType="end"/>
-      </w:r>
-      <w:r>
-        <w:rPr>
-          <w:rFonts w:ascii="Arial" w:eastAsia="Times New Roman" w:hAnsi="Arial" w:cs="Arial"/>
-          <w:color w:val="202122"/>
-          <w:sz w:val="20"/>
-          <w:szCs w:val="20"/>
-        </w:rPr>
-        <w:t> project</w:t>
-      </w:r>
-      <w:hyperlink r:id="rId41" w:anchor="cite_note-13" w:history="1">
-        <w:r>
-          <w:rPr>
-            <w:rFonts w:ascii="Arial" w:eastAsia="Times New Roman" w:hAnsi="Arial" w:cs="Arial"/>
-            <w:color w:val="0645AD"/>
-            <w:sz w:val="16"/>
-            <w:vertAlign w:val="superscript"/>
-          </w:rPr>
-          <w:t>[13]</w:t>
-        </w:r>
-      </w:hyperlink>
-      <w:r>
-        <w:rPr>
-          <w:rFonts w:ascii="Arial" w:eastAsia="Times New Roman" w:hAnsi="Arial" w:cs="Arial"/>
-          <w:color w:val="202122"/>
-          <w:sz w:val="20"/>
-          <w:szCs w:val="20"/>
-        </w:rPr>
-        <w:t xml:space="preserve">) or secure an individual connection. A number of vendors provide remote-access VPN capabilities through SSL. An SSL VPN can connect from locations where </w:t>
+        <w:t>) can tunnel an entire network's traffic</w:t>
+      </w:r>
+      <w:r>
+        <w:rPr>
+          <w:rFonts w:ascii="Arial" w:eastAsia="Times New Roman" w:hAnsi="Arial" w:cs="Arial"/>
+          <w:color w:val="202122"/>
+          <w:sz w:val="20"/>
+          <w:szCs w:val="20"/>
+        </w:rPr>
+        <w:t xml:space="preserve"> </w:t>
+      </w:r>
+      <w:r>
+        <w:rPr>
+          <w:rFonts w:ascii="Arial" w:eastAsia="Times New Roman" w:hAnsi="Arial" w:cs="Arial"/>
+          <w:color w:val="202122"/>
+          <w:sz w:val="20"/>
+          <w:szCs w:val="20"/>
+        </w:rPr>
+        <w:t xml:space="preserve">or secure an individual connection. A number of vendors provide remote-access VPN capabilities through SSL. An SSL VPN can connect from locations where </w:t>
       </w:r>
       <w:proofErr w:type="spellStart"/>
       <w:r>
@@ -2071,7 +1721,7 @@
         </w:rPr>
         <w:t xml:space="preserve"> runs into trouble with </w:t>
       </w:r>
-      <w:hyperlink r:id="rId42" w:tooltip="Network Address Translation" w:history="1">
+      <w:hyperlink r:id="rId30" w:tooltip="Network Address Translation" w:history="1">
         <w:r>
           <w:rPr>
             <w:rFonts w:ascii="Arial" w:eastAsia="Times New Roman" w:hAnsi="Arial" w:cs="Arial"/>
@@ -2107,7 +1757,7 @@
           <w:szCs w:val="20"/>
         </w:rPr>
       </w:pPr>
-      <w:hyperlink r:id="rId43" w:tooltip="Datagram Transport Layer Security" w:history="1">
+      <w:hyperlink r:id="rId31" w:tooltip="Datagram Transport Layer Security" w:history="1">
         <w:r>
           <w:rPr>
             <w:rFonts w:ascii="Arial" w:eastAsia="Times New Roman" w:hAnsi="Arial" w:cs="Arial"/>
@@ -2126,7 +1776,7 @@
         </w:rPr>
         <w:t> (</w:t>
       </w:r>
-      <w:hyperlink r:id="rId44" w:tooltip="Datagram Transport Layer Security" w:history="1">
+      <w:hyperlink r:id="rId32" w:tooltip="Datagram Transport Layer Security" w:history="1">
         <w:r>
           <w:rPr>
             <w:rFonts w:ascii="Arial" w:eastAsia="Times New Roman" w:hAnsi="Arial" w:cs="Arial"/>
@@ -2253,29 +1903,9 @@
           <w:sz w:val="20"/>
           <w:szCs w:val="20"/>
         </w:rPr>
-        <w:t> VPN</w:t>
-      </w:r>
-      <w:hyperlink r:id="rId45" w:anchor="cite_note-14" w:history="1">
-        <w:r>
-          <w:rPr>
-            <w:rFonts w:ascii="Arial" w:eastAsia="Times New Roman" w:hAnsi="Arial" w:cs="Arial"/>
-            <w:color w:val="0645AD"/>
-            <w:sz w:val="16"/>
-            <w:vertAlign w:val="superscript"/>
-          </w:rPr>
-          <w:t>[14]</w:t>
-        </w:r>
-      </w:hyperlink>
-      <w:r>
-        <w:rPr>
-          <w:rFonts w:ascii="Arial" w:eastAsia="Times New Roman" w:hAnsi="Arial" w:cs="Arial"/>
-          <w:color w:val="202122"/>
-          <w:sz w:val="20"/>
-          <w:szCs w:val="20"/>
-        </w:rPr>
-        <w:t> to solve the issues </w:t>
-      </w:r>
-      <w:hyperlink r:id="rId46" w:tooltip="Transport Layer Security" w:history="1">
+        <w:t> VPN to solve the issues </w:t>
+      </w:r>
+      <w:hyperlink r:id="rId33" w:tooltip="Transport Layer Security" w:history="1">
         <w:r>
           <w:rPr>
             <w:rFonts w:ascii="Arial" w:eastAsia="Times New Roman" w:hAnsi="Arial" w:cs="Arial"/>
@@ -2294,7 +1924,7 @@
         </w:rPr>
         <w:t> has with tunneling over </w:t>
       </w:r>
-      <w:hyperlink r:id="rId47" w:tooltip="Transmission Control Protocol" w:history="1">
+      <w:hyperlink r:id="rId34" w:tooltip="Transmission Control Protocol" w:history="1">
         <w:r>
           <w:rPr>
             <w:rFonts w:ascii="Arial" w:eastAsia="Times New Roman" w:hAnsi="Arial" w:cs="Arial"/>
@@ -2311,27 +1941,7 @@
           <w:sz w:val="20"/>
           <w:szCs w:val="20"/>
         </w:rPr>
-        <w:t> (tunneling TCP over TCP can lead to big delays and connection aborts</w:t>
-      </w:r>
-      <w:hyperlink r:id="rId48" w:anchor="cite_note-15" w:history="1">
-        <w:r>
-          <w:rPr>
-            <w:rFonts w:ascii="Arial" w:eastAsia="Times New Roman" w:hAnsi="Arial" w:cs="Arial"/>
-            <w:color w:val="0645AD"/>
-            <w:sz w:val="16"/>
-            <w:vertAlign w:val="superscript"/>
-          </w:rPr>
-          <w:t>[15]</w:t>
-        </w:r>
-      </w:hyperlink>
-      <w:r>
-        <w:rPr>
-          <w:rFonts w:ascii="Arial" w:eastAsia="Times New Roman" w:hAnsi="Arial" w:cs="Arial"/>
-          <w:color w:val="202122"/>
-          <w:sz w:val="20"/>
-          <w:szCs w:val="20"/>
-        </w:rPr>
-        <w:t>).</w:t>
+        <w:t> (tunneling TCP over TCP can lead to big delays and connection aborts).</w:t>
       </w:r>
     </w:p>
     <w:p>
@@ -2350,7 +1960,7 @@
           <w:szCs w:val="20"/>
         </w:rPr>
       </w:pPr>
-      <w:hyperlink r:id="rId49" w:tooltip="Microsoft Point-to-Point Encryption" w:history="1">
+      <w:hyperlink r:id="rId35" w:tooltip="Microsoft Point-to-Point Encryption" w:history="1">
         <w:r>
           <w:rPr>
             <w:rFonts w:ascii="Arial" w:eastAsia="Times New Roman" w:hAnsi="Arial" w:cs="Arial"/>
@@ -2369,7 +1979,7 @@
         </w:rPr>
         <w:t> (</w:t>
       </w:r>
-      <w:hyperlink r:id="rId50" w:tooltip="Microsoft Point-to-Point Encryption" w:history="1">
+      <w:hyperlink r:id="rId36" w:tooltip="Microsoft Point-to-Point Encryption" w:history="1">
         <w:r>
           <w:rPr>
             <w:rFonts w:ascii="Arial" w:eastAsia="Times New Roman" w:hAnsi="Arial" w:cs="Arial"/>
@@ -2388,7 +1998,7 @@
         </w:rPr>
         <w:t>) works with the </w:t>
       </w:r>
-      <w:hyperlink r:id="rId51" w:tooltip="Point-to-Point Tunneling Protocol" w:history="1">
+      <w:hyperlink r:id="rId37" w:tooltip="Point-to-Point Tunneling Protocol" w:history="1">
         <w:r>
           <w:rPr>
             <w:rFonts w:ascii="Arial" w:eastAsia="Times New Roman" w:hAnsi="Arial" w:cs="Arial"/>
@@ -2433,7 +2043,7 @@
         </w:rPr>
         <w:t>Microsoft </w:t>
       </w:r>
-      <w:hyperlink r:id="rId52" w:tooltip="Secure Socket Tunneling Protocol" w:history="1">
+      <w:hyperlink r:id="rId38" w:tooltip="Secure Socket Tunneling Protocol" w:history="1">
         <w:r>
           <w:rPr>
             <w:rFonts w:ascii="Arial" w:eastAsia="Times New Roman" w:hAnsi="Arial" w:cs="Arial"/>
@@ -2452,7 +2062,7 @@
         </w:rPr>
         <w:t> (</w:t>
       </w:r>
-      <w:hyperlink r:id="rId53" w:tooltip="Secure Socket Tunneling Protocol" w:history="1">
+      <w:hyperlink r:id="rId39" w:tooltip="Secure Socket Tunneling Protocol" w:history="1">
         <w:r>
           <w:rPr>
             <w:rFonts w:ascii="Arial" w:eastAsia="Times New Roman" w:hAnsi="Arial" w:cs="Arial"/>
@@ -2471,7 +2081,7 @@
         </w:rPr>
         <w:t>) tunnels </w:t>
       </w:r>
-      <w:hyperlink r:id="rId54" w:tooltip="Point-to-Point Protocol" w:history="1">
+      <w:hyperlink r:id="rId40" w:tooltip="Point-to-Point Protocol" w:history="1">
         <w:r>
           <w:rPr>
             <w:rFonts w:ascii="Arial" w:eastAsia="Times New Roman" w:hAnsi="Arial" w:cs="Arial"/>
@@ -2490,7 +2100,7 @@
         </w:rPr>
         <w:t> (PPP) or Layer 2 Tunneling Protocol traffic through an </w:t>
       </w:r>
-      <w:hyperlink r:id="rId55" w:tooltip="Transport Layer Security" w:history="1">
+      <w:hyperlink r:id="rId41" w:tooltip="Transport Layer Security" w:history="1">
         <w:r>
           <w:rPr>
             <w:rFonts w:ascii="Arial" w:eastAsia="Times New Roman" w:hAnsi="Arial" w:cs="Arial"/>
@@ -2507,45 +2117,7 @@
           <w:sz w:val="20"/>
           <w:szCs w:val="20"/>
         </w:rPr>
-        <w:t> channel (SSTP was introduced in </w:t>
-      </w:r>
-      <w:hyperlink r:id="rId56" w:tooltip="Windows Server 2008" w:history="1">
-        <w:r>
-          <w:rPr>
-            <w:rFonts w:ascii="Arial" w:eastAsia="Times New Roman" w:hAnsi="Arial" w:cs="Arial"/>
-            <w:color w:val="0645AD"/>
-            <w:sz w:val="20"/>
-          </w:rPr>
-          <w:t>Windows Server 2008</w:t>
-        </w:r>
-      </w:hyperlink>
-      <w:r>
-        <w:rPr>
-          <w:rFonts w:ascii="Arial" w:eastAsia="Times New Roman" w:hAnsi="Arial" w:cs="Arial"/>
-          <w:color w:val="202122"/>
-          <w:sz w:val="20"/>
-          <w:szCs w:val="20"/>
-        </w:rPr>
-        <w:t> and in </w:t>
-      </w:r>
-      <w:hyperlink r:id="rId57" w:tooltip="Windows Vista" w:history="1">
-        <w:r>
-          <w:rPr>
-            <w:rFonts w:ascii="Arial" w:eastAsia="Times New Roman" w:hAnsi="Arial" w:cs="Arial"/>
-            <w:color w:val="0645AD"/>
-            <w:sz w:val="20"/>
-          </w:rPr>
-          <w:t>Windows Vista</w:t>
-        </w:r>
-      </w:hyperlink>
-      <w:r>
-        <w:rPr>
-          <w:rFonts w:ascii="Arial" w:eastAsia="Times New Roman" w:hAnsi="Arial" w:cs="Arial"/>
-          <w:color w:val="202122"/>
-          <w:sz w:val="20"/>
-          <w:szCs w:val="20"/>
-        </w:rPr>
-        <w:t> Service Pack 1).</w:t>
+        <w:t xml:space="preserve"> channel </w:t>
       </w:r>
     </w:p>
     <w:p>
@@ -2593,7 +2165,7 @@
         </w:rPr>
         <w:t xml:space="preserve"> Systems Development Company owns the registered </w:t>
       </w:r>
-      <w:hyperlink r:id="rId58" w:tooltip="Trademark" w:history="1">
+      <w:hyperlink r:id="rId42" w:tooltip="Trademark" w:history="1">
         <w:r>
           <w:rPr>
             <w:rFonts w:ascii="Arial" w:eastAsia="Times New Roman" w:hAnsi="Arial" w:cs="Arial"/>
@@ -2612,17 +2184,6 @@
         </w:rPr>
         <w:t> "MPVPN".</w:t>
       </w:r>
-      <w:hyperlink r:id="rId59" w:anchor="cite_note-16" w:history="1">
-        <w:r>
-          <w:rPr>
-            <w:rFonts w:ascii="Arial" w:eastAsia="Times New Roman" w:hAnsi="Arial" w:cs="Arial"/>
-            <w:color w:val="0645AD"/>
-            <w:sz w:val="16"/>
-            <w:vertAlign w:val="superscript"/>
-          </w:rPr>
-          <w:t>[16]</w:t>
-        </w:r>
-      </w:hyperlink>
     </w:p>
     <w:p>
       <w:pPr>
@@ -2704,7 +2265,7 @@
         </w:rPr>
         <w:t> offers VPN tunneling (distinct from </w:t>
       </w:r>
-      <w:hyperlink r:id="rId60" w:tooltip="Port forwarding" w:history="1">
+      <w:hyperlink r:id="rId43" w:tooltip="Port forwarding" w:history="1">
         <w:r>
           <w:rPr>
             <w:rFonts w:ascii="Arial" w:eastAsia="Times New Roman" w:hAnsi="Arial" w:cs="Arial"/>
@@ -2743,39 +2304,15 @@
         </w:rPr>
         <w:t xml:space="preserve"> server provides a limited number of concurrent tunnels. The VPN feature itself does not support personal authentication.</w:t>
       </w:r>
-      <w:hyperlink r:id="rId61" w:anchor="cite_note-17" w:history="1">
-        <w:r>
-          <w:rPr>
-            <w:rFonts w:ascii="Arial" w:eastAsia="Times New Roman" w:hAnsi="Arial" w:cs="Arial"/>
-            <w:color w:val="0645AD"/>
-            <w:sz w:val="16"/>
-            <w:vertAlign w:val="superscript"/>
-          </w:rPr>
-          <w:t>[17]</w:t>
-        </w:r>
-      </w:hyperlink>
-      <w:hyperlink r:id="rId62" w:anchor="cite_note-18" w:history="1">
-        <w:r>
-          <w:rPr>
-            <w:rFonts w:ascii="Arial" w:eastAsia="Times New Roman" w:hAnsi="Arial" w:cs="Arial"/>
-            <w:color w:val="0645AD"/>
-            <w:sz w:val="16"/>
-            <w:vertAlign w:val="superscript"/>
-          </w:rPr>
-          <w:t>[18]</w:t>
-        </w:r>
-      </w:hyperlink>
-      <w:hyperlink r:id="rId63" w:anchor="cite_note-19" w:history="1">
-        <w:r>
-          <w:rPr>
-            <w:rFonts w:ascii="Arial" w:eastAsia="Times New Roman" w:hAnsi="Arial" w:cs="Arial"/>
-            <w:color w:val="0645AD"/>
-            <w:sz w:val="16"/>
-            <w:vertAlign w:val="superscript"/>
-          </w:rPr>
-          <w:t>[19]</w:t>
-        </w:r>
-      </w:hyperlink>
+      <w:r>
+        <w:rPr>
+          <w:rFonts w:ascii="Arial" w:eastAsia="Times New Roman" w:hAnsi="Arial" w:cs="Arial"/>
+          <w:color w:val="202122"/>
+          <w:sz w:val="20"/>
+          <w:szCs w:val="20"/>
+        </w:rPr>
+        <w:t xml:space="preserve"> </w:t>
+      </w:r>
     </w:p>
     <w:p>
       <w:pPr>
@@ -2787,7 +2324,7 @@
         <w:spacing w:before="100" w:beforeAutospacing="1" w:after="24" w:line="240" w:lineRule="auto"/>
         <w:ind w:left="360"/>
       </w:pPr>
-      <w:hyperlink r:id="rId64" w:tooltip="WireGuard" w:history="1">
+      <w:hyperlink r:id="rId44" w:tooltip="WireGuard" w:history="1">
         <w:proofErr w:type="spellStart"/>
         <w:r>
           <w:rPr>
@@ -2826,96 +2363,7 @@
           <w:sz w:val="20"/>
           <w:szCs w:val="20"/>
         </w:rPr>
-        <w:t xml:space="preserve"> support was added to both the </w:t>
-      </w:r>
-      <w:proofErr w:type="gramStart"/>
-      <w:r>
-        <w:rPr>
-          <w:rFonts w:ascii="Arial" w:eastAsia="Times New Roman" w:hAnsi="Arial" w:cs="Arial"/>
-          <w:color w:val="202122"/>
-          <w:sz w:val="20"/>
-          <w:szCs w:val="20"/>
-        </w:rPr>
-        <w:t>Linux</w:t>
-      </w:r>
-      <w:proofErr w:type="gramEnd"/>
-      <w:r>
-        <w:rPr>
-          <w:rFonts w:ascii="Arial" w:eastAsia="Times New Roman" w:hAnsi="Arial" w:cs="Arial"/>
-          <w:color w:val="202122"/>
-          <w:sz w:val="16"/>
-          <w:szCs w:val="16"/>
-          <w:vertAlign w:val="superscript"/>
-        </w:rPr>
-        <w:fldChar w:fldCharType="begin"/>
-      </w:r>
-      <w:r>
-        <w:rPr>
-          <w:rFonts w:ascii="Arial" w:eastAsia="Times New Roman" w:hAnsi="Arial" w:cs="Arial"/>
-          <w:color w:val="202122"/>
-          <w:sz w:val="16"/>
-          <w:szCs w:val="16"/>
-          <w:vertAlign w:val="superscript"/>
-        </w:rPr>
-        <w:instrText xml:space="preserve"> HYPERLINK "https://en.wikipedia.org/wiki/Virtual_private_network" \l "cite_note-20" </w:instrText>
-      </w:r>
-      <w:r>
-        <w:rPr>
-          <w:rFonts w:ascii="Arial" w:eastAsia="Times New Roman" w:hAnsi="Arial" w:cs="Arial"/>
-          <w:color w:val="202122"/>
-          <w:sz w:val="16"/>
-          <w:szCs w:val="16"/>
-          <w:vertAlign w:val="superscript"/>
-        </w:rPr>
-        <w:fldChar w:fldCharType="separate"/>
-      </w:r>
-      <w:r>
-        <w:rPr>
-          <w:rFonts w:ascii="Arial" w:eastAsia="Times New Roman" w:hAnsi="Arial" w:cs="Arial"/>
-          <w:color w:val="0645AD"/>
-          <w:sz w:val="16"/>
-          <w:vertAlign w:val="superscript"/>
-        </w:rPr>
-        <w:t>[20]</w:t>
-      </w:r>
-      <w:r>
-        <w:rPr>
-          <w:rFonts w:ascii="Arial" w:eastAsia="Times New Roman" w:hAnsi="Arial" w:cs="Arial"/>
-          <w:color w:val="202122"/>
-          <w:sz w:val="16"/>
-          <w:szCs w:val="16"/>
-          <w:vertAlign w:val="superscript"/>
-        </w:rPr>
-        <w:fldChar w:fldCharType="end"/>
-      </w:r>
-      <w:r>
-        <w:rPr>
-          <w:rFonts w:ascii="Arial" w:eastAsia="Times New Roman" w:hAnsi="Arial" w:cs="Arial"/>
-          <w:color w:val="202122"/>
-          <w:sz w:val="20"/>
-          <w:szCs w:val="20"/>
-        </w:rPr>
-        <w:t> and Android</w:t>
-      </w:r>
-      <w:hyperlink r:id="rId65" w:anchor="cite_note-21" w:history="1">
-        <w:r>
-          <w:rPr>
-            <w:rFonts w:ascii="Arial" w:eastAsia="Times New Roman" w:hAnsi="Arial" w:cs="Arial"/>
-            <w:color w:val="0645AD"/>
-            <w:sz w:val="16"/>
-            <w:vertAlign w:val="superscript"/>
-          </w:rPr>
-          <w:t>[21]</w:t>
-        </w:r>
-      </w:hyperlink>
-      <w:r>
-        <w:rPr>
-          <w:rFonts w:ascii="Arial" w:eastAsia="Times New Roman" w:hAnsi="Arial" w:cs="Arial"/>
-          <w:color w:val="202122"/>
-          <w:sz w:val="20"/>
-          <w:szCs w:val="20"/>
-        </w:rPr>
-        <w:t xml:space="preserve"> kernels, opening it up to adoption by VPN providers. By default, </w:t>
+        <w:t xml:space="preserve"> support was added to both the Linux and Android kernels, opening it up to adoption by VPN providers. By default, </w:t>
       </w:r>
       <w:proofErr w:type="spellStart"/>
       <w:r>
@@ -2937,7 +2385,7 @@
         </w:rPr>
         <w:t xml:space="preserve"> utilizes </w:t>
       </w:r>
-      <w:hyperlink r:id="rId66" w:tooltip="Curve25519" w:history="1">
+      <w:hyperlink r:id="rId45" w:tooltip="Curve25519" w:history="1">
         <w:r>
           <w:rPr>
             <w:rFonts w:ascii="Arial" w:eastAsia="Times New Roman" w:hAnsi="Arial" w:cs="Arial"/>
@@ -2956,7 +2404,7 @@
         </w:rPr>
         <w:t> for </w:t>
       </w:r>
-      <w:hyperlink r:id="rId67" w:tooltip="Key exchange" w:history="1">
+      <w:hyperlink r:id="rId46" w:tooltip="Key exchange" w:history="1">
         <w:r>
           <w:rPr>
             <w:rFonts w:ascii="Arial" w:eastAsia="Times New Roman" w:hAnsi="Arial" w:cs="Arial"/>
@@ -2975,7 +2423,7 @@
         </w:rPr>
         <w:t> and </w:t>
       </w:r>
-      <w:hyperlink r:id="rId68" w:tooltip="ChaCha20" w:history="1">
+      <w:hyperlink r:id="rId47" w:tooltip="ChaCha20" w:history="1">
         <w:r>
           <w:rPr>
             <w:rFonts w:ascii="Arial" w:eastAsia="Times New Roman" w:hAnsi="Arial" w:cs="Arial"/>
@@ -2992,49 +2440,7 @@
           <w:sz w:val="20"/>
           <w:szCs w:val="20"/>
         </w:rPr>
-        <w:t> for encryption, but also includes the ability to pre-share a symmetric key between the client and server.</w:t>
-      </w:r>
-      <w:hyperlink r:id="rId69" w:anchor="cite_note-22" w:history="1">
-        <w:r>
-          <w:rPr>
-            <w:rFonts w:ascii="Arial" w:eastAsia="Times New Roman" w:hAnsi="Arial" w:cs="Arial"/>
-            <w:color w:val="0645AD"/>
-            <w:sz w:val="16"/>
-            <w:vertAlign w:val="superscript"/>
-          </w:rPr>
-          <w:t>[22</w:t>
-        </w:r>
-        <w:proofErr w:type="gramStart"/>
-        <w:r>
-          <w:rPr>
-            <w:rFonts w:ascii="Arial" w:eastAsia="Times New Roman" w:hAnsi="Arial" w:cs="Arial"/>
-            <w:color w:val="0645AD"/>
-            <w:sz w:val="16"/>
-            <w:vertAlign w:val="superscript"/>
-          </w:rPr>
-          <w:t>]</w:t>
-        </w:r>
-        <w:proofErr w:type="gramEnd"/>
-      </w:hyperlink>
-      <w:hyperlink r:id="rId70" w:anchor="cite_note-23" w:history="1">
-        <w:r>
-          <w:rPr>
-            <w:rFonts w:ascii="Arial" w:eastAsia="Times New Roman" w:hAnsi="Arial" w:cs="Arial"/>
-            <w:color w:val="0645AD"/>
-            <w:sz w:val="16"/>
-            <w:vertAlign w:val="superscript"/>
-          </w:rPr>
-          <w:t>[23]</w:t>
-        </w:r>
-      </w:hyperlink>
-      <w:r>
-        <w:rPr>
-          <w:rFonts w:ascii="Arial" w:eastAsia="Times New Roman" w:hAnsi="Arial" w:cs="Arial"/>
-          <w:color w:val="202122"/>
-          <w:sz w:val="20"/>
-          <w:szCs w:val="20"/>
-        </w:rPr>
-        <w:t> Almost all commercial VPNs adopted this protocol as the default one.</w:t>
+        <w:t> for encryption, but also includes the ability to pre-share a symmetric key between the client and server. Almost all commercial VPNs adopted this protocol as the default one.</w:t>
       </w:r>
       <w:r>
         <w:t xml:space="preserve"> </w:t>
@@ -3053,9 +2459,10 @@
           <w:szCs w:val="20"/>
           <w:shd w:val="clear" w:color="auto" w:fill="FFFFFF"/>
         </w:rPr>
+        <w:lastRenderedPageBreak/>
         <w:t>Tunnel endpoints must be authenticated before secure VPN tunnels can be established. User-created remote-access VPNs may use </w:t>
       </w:r>
-      <w:hyperlink r:id="rId71" w:tooltip="Passwords" w:history="1">
+      <w:hyperlink r:id="rId48" w:tooltip="Passwords" w:history="1">
         <w:r>
           <w:rPr>
             <w:rStyle w:val="Hyperlink"/>
@@ -3078,7 +2485,7 @@
         </w:rPr>
         <w:t>, </w:t>
       </w:r>
-      <w:hyperlink r:id="rId72" w:tooltip="Biometrics" w:history="1">
+      <w:hyperlink r:id="rId49" w:tooltip="Biometrics" w:history="1">
         <w:r>
           <w:rPr>
             <w:rStyle w:val="Hyperlink"/>
@@ -3101,7 +2508,7 @@
         </w:rPr>
         <w:t>, </w:t>
       </w:r>
-      <w:hyperlink r:id="rId73" w:tooltip="Two-factor authentication" w:history="1">
+      <w:hyperlink r:id="rId50" w:tooltip="Two-factor authentication" w:history="1">
         <w:r>
           <w:rPr>
             <w:rStyle w:val="Hyperlink"/>
@@ -3124,7 +2531,7 @@
         </w:rPr>
         <w:t> or other </w:t>
       </w:r>
-      <w:hyperlink r:id="rId74" w:tooltip="Cryptographic" w:history="1">
+      <w:hyperlink r:id="rId51" w:tooltip="Cryptographic" w:history="1">
         <w:r>
           <w:rPr>
             <w:rStyle w:val="Hyperlink"/>
@@ -3147,7 +2554,7 @@
         </w:rPr>
         <w:t> methods. Network-to-network tunnels often use passwords or </w:t>
       </w:r>
-      <w:hyperlink r:id="rId75" w:tooltip="Digital certificates" w:history="1">
+      <w:hyperlink r:id="rId52" w:tooltip="Digital certificates" w:history="1">
         <w:r>
           <w:rPr>
             <w:rStyle w:val="Hyperlink"/>
@@ -3176,14 +2583,21 @@
         <w:shd w:val="clear" w:color="auto" w:fill="FFFFFF"/>
         <w:spacing w:before="100" w:beforeAutospacing="1" w:after="24" w:line="240" w:lineRule="auto"/>
       </w:pPr>
-      <w:hyperlink r:id="rId76" w:history="1">
-        <w:r>
-          <w:rPr>
-            <w:rStyle w:val="Hyperlink"/>
-          </w:rPr>
-          <w:t>https://www.barracuda.com/resources/Barracuda_SSLVPN_WP_VPN_Technologies#top</w:t>
-        </w:r>
-      </w:hyperlink>
+      <w:r>
+        <w:t>https://www.barracuda.com/resources/Barracuda_SS</w:t>
+      </w:r>
+      <w:r>
+        <w:t>L</w:t>
+      </w:r>
+      <w:r>
+        <w:t>V</w:t>
+      </w:r>
+      <w:r>
+        <w:t>P</w:t>
+      </w:r>
+      <w:r>
+        <w:t>N_WP_VPN_Technologies</w:t>
+      </w:r>
     </w:p>
     <w:p>
       <w:pPr>
@@ -3265,12 +2679,24 @@
       <w:r>
         <w:t xml:space="preserve"> </w:t>
       </w:r>
-      <w:hyperlink r:id="rId77" w:history="1">
+      <w:hyperlink r:id="rId53" w:history="1">
         <w:r>
           <w:rPr>
             <w:rStyle w:val="Hyperlink"/>
           </w:rPr>
-          <w:t>http://www.esi.ftn.uns.ac.rs/images/predmet-orm2/2017/07.pdf</w:t>
+          <w:t>http://www.esi.ftn.uns.ac.rs/im</w:t>
+        </w:r>
+        <w:r>
+          <w:rPr>
+            <w:rStyle w:val="Hyperlink"/>
+          </w:rPr>
+          <w:t>a</w:t>
+        </w:r>
+        <w:r>
+          <w:rPr>
+            <w:rStyle w:val="Hyperlink"/>
+          </w:rPr>
+          <w:t>ges/predmet-orm2/2017/07.pdf</w:t>
         </w:r>
       </w:hyperlink>
     </w:p>
@@ -3280,7 +2706,7 @@
         <w:spacing w:before="100" w:beforeAutospacing="1" w:after="24" w:line="240" w:lineRule="auto"/>
         <w:ind w:left="360"/>
       </w:pPr>
-      <w:hyperlink r:id="rId78" w:history="1">
+      <w:hyperlink r:id="rId54" w:history="1">
         <w:r>
           <w:rPr>
             <w:rStyle w:val="Hyperlink"/>
@@ -4669,6 +4095,2419 @@
         <w:t>.</w:t>
       </w:r>
       <w:proofErr w:type="gramEnd"/>
+    </w:p>
+    <w:p>
+      <w:pPr>
+        <w:shd w:val="clear" w:color="auto" w:fill="FFFFFF"/>
+        <w:spacing w:before="100" w:beforeAutospacing="1" w:after="24" w:line="240" w:lineRule="auto"/>
+        <w:ind w:left="720"/>
+      </w:pPr>
+    </w:p>
+    <w:p>
+      <w:pPr>
+        <w:shd w:val="clear" w:color="auto" w:fill="FFFFFF"/>
+        <w:spacing w:before="100" w:beforeAutospacing="1" w:after="24" w:line="240" w:lineRule="auto"/>
+        <w:ind w:left="720"/>
+      </w:pPr>
+    </w:p>
+    <w:p>
+      <w:pPr>
+        <w:shd w:val="clear" w:color="auto" w:fill="FFFFFF"/>
+        <w:spacing w:before="100" w:beforeAutospacing="1" w:after="24" w:line="240" w:lineRule="auto"/>
+        <w:ind w:left="720"/>
+      </w:pPr>
+      <w:r>
+        <w:t>-ISO/OSI TCP</w:t>
+      </w:r>
+    </w:p>
+    <w:p>
+      <w:pPr>
+        <w:pBdr>
+          <w:top w:val="nil"/>
+          <w:left w:val="nil"/>
+          <w:bottom w:val="nil"/>
+          <w:right w:val="nil"/>
+          <w:between w:val="nil"/>
+        </w:pBdr>
+        <w:spacing w:before="120"/>
+        <w:ind w:left="288" w:right="144" w:firstLine="576"/>
+        <w:jc w:val="both"/>
+        <w:rPr>
+          <w:rFonts w:ascii="Times New Roman" w:eastAsia="Times New Roman" w:hAnsi="Times New Roman" w:cs="Times New Roman"/>
+          <w:color w:val="000000"/>
+        </w:rPr>
+      </w:pPr>
+      <w:proofErr w:type="spellStart"/>
+      <w:proofErr w:type="gramStart"/>
+      <w:r>
+        <w:rPr>
+          <w:rFonts w:ascii="Times New Roman" w:eastAsia="Times New Roman" w:hAnsi="Times New Roman" w:cs="Times New Roman"/>
+          <w:color w:val="000000"/>
+        </w:rPr>
+        <w:t>Komunikacionim</w:t>
+      </w:r>
+      <w:proofErr w:type="spellEnd"/>
+      <w:r>
+        <w:rPr>
+          <w:rFonts w:ascii="Times New Roman" w:eastAsia="Times New Roman" w:hAnsi="Times New Roman" w:cs="Times New Roman"/>
+          <w:color w:val="000000"/>
+        </w:rPr>
+        <w:t xml:space="preserve"> </w:t>
+      </w:r>
+      <w:proofErr w:type="spellStart"/>
+      <w:r>
+        <w:rPr>
+          <w:rFonts w:ascii="Times New Roman" w:eastAsia="Times New Roman" w:hAnsi="Times New Roman" w:cs="Times New Roman"/>
+          <w:color w:val="000000"/>
+        </w:rPr>
+        <w:t>protokolom</w:t>
+      </w:r>
+      <w:proofErr w:type="spellEnd"/>
+      <w:r>
+        <w:rPr>
+          <w:rFonts w:ascii="Times New Roman" w:eastAsia="Times New Roman" w:hAnsi="Times New Roman" w:cs="Times New Roman"/>
+          <w:color w:val="000000"/>
+        </w:rPr>
+        <w:t xml:space="preserve"> se </w:t>
+      </w:r>
+      <w:proofErr w:type="spellStart"/>
+      <w:r>
+        <w:rPr>
+          <w:rFonts w:ascii="Times New Roman" w:eastAsia="Times New Roman" w:hAnsi="Times New Roman" w:cs="Times New Roman"/>
+          <w:color w:val="000000"/>
+        </w:rPr>
+        <w:t>označava</w:t>
+      </w:r>
+      <w:proofErr w:type="spellEnd"/>
+      <w:r>
+        <w:rPr>
+          <w:rFonts w:ascii="Times New Roman" w:eastAsia="Times New Roman" w:hAnsi="Times New Roman" w:cs="Times New Roman"/>
+          <w:color w:val="000000"/>
+        </w:rPr>
+        <w:t xml:space="preserve"> </w:t>
+      </w:r>
+      <w:proofErr w:type="spellStart"/>
+      <w:r>
+        <w:rPr>
+          <w:rFonts w:ascii="Times New Roman" w:eastAsia="Times New Roman" w:hAnsi="Times New Roman" w:cs="Times New Roman"/>
+          <w:color w:val="000000"/>
+        </w:rPr>
+        <w:t>skup</w:t>
+      </w:r>
+      <w:proofErr w:type="spellEnd"/>
+      <w:r>
+        <w:rPr>
+          <w:rFonts w:ascii="Times New Roman" w:eastAsia="Times New Roman" w:hAnsi="Times New Roman" w:cs="Times New Roman"/>
+          <w:color w:val="000000"/>
+        </w:rPr>
+        <w:t xml:space="preserve"> </w:t>
+      </w:r>
+      <w:proofErr w:type="spellStart"/>
+      <w:r>
+        <w:rPr>
+          <w:rFonts w:ascii="Times New Roman" w:eastAsia="Times New Roman" w:hAnsi="Times New Roman" w:cs="Times New Roman"/>
+          <w:color w:val="000000"/>
+        </w:rPr>
+        <w:t>pravila</w:t>
+      </w:r>
+      <w:proofErr w:type="spellEnd"/>
+      <w:r>
+        <w:rPr>
+          <w:rFonts w:ascii="Times New Roman" w:eastAsia="Times New Roman" w:hAnsi="Times New Roman" w:cs="Times New Roman"/>
+          <w:color w:val="000000"/>
+        </w:rPr>
+        <w:t xml:space="preserve"> </w:t>
+      </w:r>
+      <w:proofErr w:type="spellStart"/>
+      <w:r>
+        <w:rPr>
+          <w:rFonts w:ascii="Times New Roman" w:eastAsia="Times New Roman" w:hAnsi="Times New Roman" w:cs="Times New Roman"/>
+          <w:color w:val="000000"/>
+        </w:rPr>
+        <w:t>i</w:t>
+      </w:r>
+      <w:proofErr w:type="spellEnd"/>
+      <w:r>
+        <w:rPr>
+          <w:rFonts w:ascii="Times New Roman" w:eastAsia="Times New Roman" w:hAnsi="Times New Roman" w:cs="Times New Roman"/>
+          <w:color w:val="000000"/>
+        </w:rPr>
+        <w:t xml:space="preserve"> </w:t>
+      </w:r>
+      <w:proofErr w:type="spellStart"/>
+      <w:r>
+        <w:rPr>
+          <w:rFonts w:ascii="Times New Roman" w:eastAsia="Times New Roman" w:hAnsi="Times New Roman" w:cs="Times New Roman"/>
+          <w:color w:val="000000"/>
+        </w:rPr>
+        <w:t>procedura</w:t>
+      </w:r>
+      <w:proofErr w:type="spellEnd"/>
+      <w:r>
+        <w:rPr>
+          <w:rFonts w:ascii="Times New Roman" w:eastAsia="Times New Roman" w:hAnsi="Times New Roman" w:cs="Times New Roman"/>
+          <w:color w:val="000000"/>
+        </w:rPr>
+        <w:t xml:space="preserve"> </w:t>
+      </w:r>
+      <w:proofErr w:type="spellStart"/>
+      <w:r>
+        <w:rPr>
+          <w:rFonts w:ascii="Times New Roman" w:eastAsia="Times New Roman" w:hAnsi="Times New Roman" w:cs="Times New Roman"/>
+          <w:color w:val="000000"/>
+        </w:rPr>
+        <w:t>koji</w:t>
+      </w:r>
+      <w:proofErr w:type="spellEnd"/>
+      <w:r>
+        <w:rPr>
+          <w:rFonts w:ascii="Times New Roman" w:eastAsia="Times New Roman" w:hAnsi="Times New Roman" w:cs="Times New Roman"/>
+          <w:color w:val="000000"/>
+        </w:rPr>
+        <w:t xml:space="preserve"> </w:t>
+      </w:r>
+      <w:proofErr w:type="spellStart"/>
+      <w:r>
+        <w:rPr>
+          <w:rFonts w:ascii="Times New Roman" w:eastAsia="Times New Roman" w:hAnsi="Times New Roman" w:cs="Times New Roman"/>
+          <w:color w:val="000000"/>
+        </w:rPr>
+        <w:t>kontroliše</w:t>
+      </w:r>
+      <w:proofErr w:type="spellEnd"/>
+      <w:r>
+        <w:rPr>
+          <w:rFonts w:ascii="Times New Roman" w:eastAsia="Times New Roman" w:hAnsi="Times New Roman" w:cs="Times New Roman"/>
+          <w:color w:val="000000"/>
+        </w:rPr>
+        <w:t xml:space="preserve"> </w:t>
+      </w:r>
+      <w:proofErr w:type="spellStart"/>
+      <w:r>
+        <w:rPr>
+          <w:rFonts w:ascii="Times New Roman" w:eastAsia="Times New Roman" w:hAnsi="Times New Roman" w:cs="Times New Roman"/>
+          <w:color w:val="000000"/>
+        </w:rPr>
+        <w:t>tok</w:t>
+      </w:r>
+      <w:proofErr w:type="spellEnd"/>
+      <w:r>
+        <w:rPr>
+          <w:rFonts w:ascii="Times New Roman" w:eastAsia="Times New Roman" w:hAnsi="Times New Roman" w:cs="Times New Roman"/>
+          <w:color w:val="000000"/>
+        </w:rPr>
+        <w:t xml:space="preserve"> </w:t>
+      </w:r>
+      <w:proofErr w:type="spellStart"/>
+      <w:r>
+        <w:rPr>
+          <w:rFonts w:ascii="Times New Roman" w:eastAsia="Times New Roman" w:hAnsi="Times New Roman" w:cs="Times New Roman"/>
+          <w:color w:val="000000"/>
+        </w:rPr>
+        <w:t>komunikacije</w:t>
+      </w:r>
+      <w:proofErr w:type="spellEnd"/>
+      <w:r>
+        <w:rPr>
+          <w:rFonts w:ascii="Times New Roman" w:eastAsia="Times New Roman" w:hAnsi="Times New Roman" w:cs="Times New Roman"/>
+          <w:color w:val="000000"/>
+        </w:rPr>
+        <w:t xml:space="preserve"> </w:t>
+      </w:r>
+      <w:proofErr w:type="spellStart"/>
+      <w:r>
+        <w:rPr>
+          <w:rFonts w:ascii="Times New Roman" w:eastAsia="Times New Roman" w:hAnsi="Times New Roman" w:cs="Times New Roman"/>
+          <w:color w:val="000000"/>
+        </w:rPr>
+        <w:t>između</w:t>
+      </w:r>
+      <w:proofErr w:type="spellEnd"/>
+      <w:r>
+        <w:rPr>
+          <w:rFonts w:ascii="Times New Roman" w:eastAsia="Times New Roman" w:hAnsi="Times New Roman" w:cs="Times New Roman"/>
+          <w:color w:val="000000"/>
+        </w:rPr>
+        <w:t xml:space="preserve"> </w:t>
+      </w:r>
+      <w:proofErr w:type="spellStart"/>
+      <w:r>
+        <w:rPr>
+          <w:rFonts w:ascii="Times New Roman" w:eastAsia="Times New Roman" w:hAnsi="Times New Roman" w:cs="Times New Roman"/>
+          <w:color w:val="000000"/>
+        </w:rPr>
+        <w:t>serijski</w:t>
+      </w:r>
+      <w:proofErr w:type="spellEnd"/>
+      <w:r>
+        <w:rPr>
+          <w:rFonts w:ascii="Times New Roman" w:eastAsia="Times New Roman" w:hAnsi="Times New Roman" w:cs="Times New Roman"/>
+          <w:color w:val="000000"/>
+        </w:rPr>
+        <w:t xml:space="preserve"> </w:t>
+      </w:r>
+      <w:proofErr w:type="spellStart"/>
+      <w:r>
+        <w:rPr>
+          <w:rFonts w:ascii="Times New Roman" w:eastAsia="Times New Roman" w:hAnsi="Times New Roman" w:cs="Times New Roman"/>
+          <w:color w:val="000000"/>
+        </w:rPr>
+        <w:t>spregnutih</w:t>
+      </w:r>
+      <w:proofErr w:type="spellEnd"/>
+      <w:r>
+        <w:rPr>
+          <w:rFonts w:ascii="Times New Roman" w:eastAsia="Times New Roman" w:hAnsi="Times New Roman" w:cs="Times New Roman"/>
+          <w:color w:val="000000"/>
+        </w:rPr>
+        <w:t xml:space="preserve"> </w:t>
+      </w:r>
+      <w:proofErr w:type="spellStart"/>
+      <w:r>
+        <w:rPr>
+          <w:rFonts w:ascii="Times New Roman" w:eastAsia="Times New Roman" w:hAnsi="Times New Roman" w:cs="Times New Roman"/>
+          <w:color w:val="000000"/>
+        </w:rPr>
+        <w:t>uređaja</w:t>
+      </w:r>
+      <w:proofErr w:type="spellEnd"/>
+      <w:r>
+        <w:rPr>
+          <w:rFonts w:ascii="Times New Roman" w:eastAsia="Times New Roman" w:hAnsi="Times New Roman" w:cs="Times New Roman"/>
+          <w:color w:val="000000"/>
+        </w:rPr>
+        <w:t xml:space="preserve"> u </w:t>
+      </w:r>
+      <w:proofErr w:type="spellStart"/>
+      <w:r>
+        <w:rPr>
+          <w:rFonts w:ascii="Times New Roman" w:eastAsia="Times New Roman" w:hAnsi="Times New Roman" w:cs="Times New Roman"/>
+          <w:color w:val="000000"/>
+        </w:rPr>
+        <w:t>okviru</w:t>
+      </w:r>
+      <w:proofErr w:type="spellEnd"/>
+      <w:r>
+        <w:rPr>
+          <w:rFonts w:ascii="Times New Roman" w:eastAsia="Times New Roman" w:hAnsi="Times New Roman" w:cs="Times New Roman"/>
+          <w:color w:val="000000"/>
+        </w:rPr>
+        <w:t xml:space="preserve"> </w:t>
+      </w:r>
+      <w:proofErr w:type="spellStart"/>
+      <w:r>
+        <w:rPr>
+          <w:rFonts w:ascii="Times New Roman" w:eastAsia="Times New Roman" w:hAnsi="Times New Roman" w:cs="Times New Roman"/>
+          <w:color w:val="000000"/>
+        </w:rPr>
+        <w:t>računarske</w:t>
+      </w:r>
+      <w:proofErr w:type="spellEnd"/>
+      <w:r>
+        <w:rPr>
+          <w:rFonts w:ascii="Times New Roman" w:eastAsia="Times New Roman" w:hAnsi="Times New Roman" w:cs="Times New Roman"/>
+          <w:color w:val="000000"/>
+        </w:rPr>
+        <w:t xml:space="preserve"> </w:t>
+      </w:r>
+      <w:proofErr w:type="spellStart"/>
+      <w:r>
+        <w:rPr>
+          <w:rFonts w:ascii="Times New Roman" w:eastAsia="Times New Roman" w:hAnsi="Times New Roman" w:cs="Times New Roman"/>
+          <w:color w:val="000000"/>
+        </w:rPr>
+        <w:t>mreže</w:t>
+      </w:r>
+      <w:proofErr w:type="spellEnd"/>
+      <w:r>
+        <w:rPr>
+          <w:rFonts w:ascii="Times New Roman" w:eastAsia="Times New Roman" w:hAnsi="Times New Roman" w:cs="Times New Roman"/>
+          <w:color w:val="000000"/>
+        </w:rPr>
+        <w:t>.</w:t>
+      </w:r>
+      <w:proofErr w:type="gramEnd"/>
+      <w:r>
+        <w:rPr>
+          <w:rFonts w:ascii="Times New Roman" w:eastAsia="Times New Roman" w:hAnsi="Times New Roman" w:cs="Times New Roman"/>
+          <w:color w:val="000000"/>
+        </w:rPr>
+        <w:t xml:space="preserve"> </w:t>
+      </w:r>
+      <w:proofErr w:type="spellStart"/>
+      <w:proofErr w:type="gramStart"/>
+      <w:r>
+        <w:rPr>
+          <w:rFonts w:ascii="Times New Roman" w:eastAsia="Times New Roman" w:hAnsi="Times New Roman" w:cs="Times New Roman"/>
+          <w:color w:val="000000"/>
+        </w:rPr>
+        <w:t>Posredstvom</w:t>
+      </w:r>
+      <w:proofErr w:type="spellEnd"/>
+      <w:r>
+        <w:rPr>
+          <w:rFonts w:ascii="Times New Roman" w:eastAsia="Times New Roman" w:hAnsi="Times New Roman" w:cs="Times New Roman"/>
+          <w:color w:val="000000"/>
+        </w:rPr>
+        <w:t xml:space="preserve"> </w:t>
+      </w:r>
+      <w:proofErr w:type="spellStart"/>
+      <w:r>
+        <w:rPr>
+          <w:rFonts w:ascii="Times New Roman" w:eastAsia="Times New Roman" w:hAnsi="Times New Roman" w:cs="Times New Roman"/>
+          <w:color w:val="000000"/>
+        </w:rPr>
+        <w:t>komunikacionih</w:t>
+      </w:r>
+      <w:proofErr w:type="spellEnd"/>
+      <w:r>
+        <w:rPr>
+          <w:rFonts w:ascii="Times New Roman" w:eastAsia="Times New Roman" w:hAnsi="Times New Roman" w:cs="Times New Roman"/>
+          <w:color w:val="000000"/>
+        </w:rPr>
+        <w:t xml:space="preserve"> </w:t>
+      </w:r>
+      <w:proofErr w:type="spellStart"/>
+      <w:r>
+        <w:rPr>
+          <w:rFonts w:ascii="Times New Roman" w:eastAsia="Times New Roman" w:hAnsi="Times New Roman" w:cs="Times New Roman"/>
+          <w:color w:val="000000"/>
+        </w:rPr>
+        <w:t>protokola</w:t>
+      </w:r>
+      <w:proofErr w:type="spellEnd"/>
+      <w:r>
+        <w:rPr>
+          <w:rFonts w:ascii="Times New Roman" w:eastAsia="Times New Roman" w:hAnsi="Times New Roman" w:cs="Times New Roman"/>
+          <w:color w:val="000000"/>
+        </w:rPr>
+        <w:t xml:space="preserve"> se </w:t>
+      </w:r>
+      <w:proofErr w:type="spellStart"/>
+      <w:r>
+        <w:rPr>
+          <w:rFonts w:ascii="Times New Roman" w:eastAsia="Times New Roman" w:hAnsi="Times New Roman" w:cs="Times New Roman"/>
+          <w:color w:val="000000"/>
+        </w:rPr>
+        <w:t>obezbeđuje</w:t>
+      </w:r>
+      <w:proofErr w:type="spellEnd"/>
+      <w:r>
+        <w:rPr>
+          <w:rFonts w:ascii="Times New Roman" w:eastAsia="Times New Roman" w:hAnsi="Times New Roman" w:cs="Times New Roman"/>
+          <w:color w:val="000000"/>
+        </w:rPr>
+        <w:t xml:space="preserve"> </w:t>
+      </w:r>
+      <w:proofErr w:type="spellStart"/>
+      <w:r>
+        <w:rPr>
+          <w:rFonts w:ascii="Times New Roman" w:eastAsia="Times New Roman" w:hAnsi="Times New Roman" w:cs="Times New Roman"/>
+          <w:color w:val="000000"/>
+        </w:rPr>
+        <w:t>uspešna</w:t>
+      </w:r>
+      <w:proofErr w:type="spellEnd"/>
+      <w:r>
+        <w:rPr>
+          <w:rFonts w:ascii="Times New Roman" w:eastAsia="Times New Roman" w:hAnsi="Times New Roman" w:cs="Times New Roman"/>
+          <w:color w:val="000000"/>
+        </w:rPr>
+        <w:t xml:space="preserve"> </w:t>
+      </w:r>
+      <w:proofErr w:type="spellStart"/>
+      <w:r>
+        <w:rPr>
+          <w:rFonts w:ascii="Times New Roman" w:eastAsia="Times New Roman" w:hAnsi="Times New Roman" w:cs="Times New Roman"/>
+          <w:color w:val="000000"/>
+        </w:rPr>
+        <w:t>interakcija</w:t>
+      </w:r>
+      <w:proofErr w:type="spellEnd"/>
+      <w:r>
+        <w:rPr>
+          <w:rFonts w:ascii="Times New Roman" w:eastAsia="Times New Roman" w:hAnsi="Times New Roman" w:cs="Times New Roman"/>
+          <w:color w:val="000000"/>
+        </w:rPr>
+        <w:t xml:space="preserve"> </w:t>
+      </w:r>
+      <w:proofErr w:type="spellStart"/>
+      <w:r>
+        <w:rPr>
+          <w:rFonts w:ascii="Times New Roman" w:eastAsia="Times New Roman" w:hAnsi="Times New Roman" w:cs="Times New Roman"/>
+          <w:color w:val="000000"/>
+        </w:rPr>
+        <w:t>između</w:t>
+      </w:r>
+      <w:proofErr w:type="spellEnd"/>
+      <w:r>
+        <w:rPr>
+          <w:rFonts w:ascii="Times New Roman" w:eastAsia="Times New Roman" w:hAnsi="Times New Roman" w:cs="Times New Roman"/>
+          <w:color w:val="000000"/>
+        </w:rPr>
+        <w:t xml:space="preserve"> </w:t>
+      </w:r>
+      <w:proofErr w:type="spellStart"/>
+      <w:r>
+        <w:rPr>
+          <w:rFonts w:ascii="Times New Roman" w:eastAsia="Times New Roman" w:hAnsi="Times New Roman" w:cs="Times New Roman"/>
+          <w:color w:val="000000"/>
+        </w:rPr>
+        <w:t>udaljenih</w:t>
+      </w:r>
+      <w:proofErr w:type="spellEnd"/>
+      <w:r>
+        <w:rPr>
+          <w:rFonts w:ascii="Times New Roman" w:eastAsia="Times New Roman" w:hAnsi="Times New Roman" w:cs="Times New Roman"/>
+          <w:color w:val="000000"/>
+        </w:rPr>
+        <w:t xml:space="preserve"> </w:t>
+      </w:r>
+      <w:proofErr w:type="spellStart"/>
+      <w:r>
+        <w:rPr>
+          <w:rFonts w:ascii="Times New Roman" w:eastAsia="Times New Roman" w:hAnsi="Times New Roman" w:cs="Times New Roman"/>
+          <w:color w:val="000000"/>
+        </w:rPr>
+        <w:t>procesa</w:t>
+      </w:r>
+      <w:proofErr w:type="spellEnd"/>
+      <w:r>
+        <w:rPr>
+          <w:rFonts w:ascii="Times New Roman" w:eastAsia="Times New Roman" w:hAnsi="Times New Roman" w:cs="Times New Roman"/>
+          <w:color w:val="000000"/>
+        </w:rPr>
+        <w:t xml:space="preserve"> [1].</w:t>
+      </w:r>
+      <w:proofErr w:type="gramEnd"/>
+    </w:p>
+    <w:p>
+      <w:pPr>
+        <w:pBdr>
+          <w:top w:val="nil"/>
+          <w:left w:val="nil"/>
+          <w:bottom w:val="nil"/>
+          <w:right w:val="nil"/>
+          <w:between w:val="nil"/>
+        </w:pBdr>
+        <w:spacing w:before="120"/>
+        <w:ind w:left="288" w:right="144" w:firstLine="576"/>
+        <w:jc w:val="both"/>
+        <w:rPr>
+          <w:rFonts w:ascii="Times New Roman" w:eastAsia="Times New Roman" w:hAnsi="Times New Roman" w:cs="Times New Roman"/>
+          <w:color w:val="000000"/>
+        </w:rPr>
+      </w:pPr>
+      <w:r>
+        <w:rPr>
+          <w:rFonts w:ascii="Times New Roman" w:eastAsia="Times New Roman" w:hAnsi="Times New Roman" w:cs="Times New Roman"/>
+          <w:color w:val="000000"/>
+        </w:rPr>
+        <w:t xml:space="preserve">OSI (eng. Open Systems Interconnection Basic Reference Model) model je model </w:t>
+      </w:r>
+      <w:proofErr w:type="spellStart"/>
+      <w:r>
+        <w:rPr>
+          <w:rFonts w:ascii="Times New Roman" w:eastAsia="Times New Roman" w:hAnsi="Times New Roman" w:cs="Times New Roman"/>
+          <w:color w:val="000000"/>
+        </w:rPr>
+        <w:t>koji</w:t>
+      </w:r>
+      <w:proofErr w:type="spellEnd"/>
+      <w:r>
+        <w:rPr>
+          <w:rFonts w:ascii="Times New Roman" w:eastAsia="Times New Roman" w:hAnsi="Times New Roman" w:cs="Times New Roman"/>
+          <w:color w:val="000000"/>
+        </w:rPr>
+        <w:t xml:space="preserve"> deli </w:t>
+      </w:r>
+      <w:proofErr w:type="spellStart"/>
+      <w:r>
+        <w:rPr>
+          <w:rFonts w:ascii="Times New Roman" w:eastAsia="Times New Roman" w:hAnsi="Times New Roman" w:cs="Times New Roman"/>
+          <w:color w:val="000000"/>
+        </w:rPr>
+        <w:t>arhitekturu</w:t>
+      </w:r>
+      <w:proofErr w:type="spellEnd"/>
+      <w:r>
+        <w:rPr>
+          <w:rFonts w:ascii="Times New Roman" w:eastAsia="Times New Roman" w:hAnsi="Times New Roman" w:cs="Times New Roman"/>
+          <w:color w:val="000000"/>
+        </w:rPr>
+        <w:t xml:space="preserve"> </w:t>
+      </w:r>
+      <w:proofErr w:type="spellStart"/>
+      <w:r>
+        <w:rPr>
+          <w:rFonts w:ascii="Times New Roman" w:eastAsia="Times New Roman" w:hAnsi="Times New Roman" w:cs="Times New Roman"/>
+          <w:color w:val="000000"/>
+        </w:rPr>
+        <w:t>mreže</w:t>
+      </w:r>
+      <w:proofErr w:type="spellEnd"/>
+      <w:r>
+        <w:rPr>
+          <w:rFonts w:ascii="Times New Roman" w:eastAsia="Times New Roman" w:hAnsi="Times New Roman" w:cs="Times New Roman"/>
+          <w:color w:val="000000"/>
+        </w:rPr>
+        <w:t xml:space="preserve"> u </w:t>
+      </w:r>
+      <w:proofErr w:type="spellStart"/>
+      <w:r>
+        <w:rPr>
+          <w:rFonts w:ascii="Times New Roman" w:eastAsia="Times New Roman" w:hAnsi="Times New Roman" w:cs="Times New Roman"/>
+          <w:color w:val="000000"/>
+        </w:rPr>
+        <w:t>sedam</w:t>
+      </w:r>
+      <w:proofErr w:type="spellEnd"/>
+      <w:r>
+        <w:rPr>
+          <w:rFonts w:ascii="Times New Roman" w:eastAsia="Times New Roman" w:hAnsi="Times New Roman" w:cs="Times New Roman"/>
+          <w:color w:val="000000"/>
+        </w:rPr>
+        <w:t xml:space="preserve"> </w:t>
+      </w:r>
+      <w:proofErr w:type="spellStart"/>
+      <w:r>
+        <w:rPr>
+          <w:rFonts w:ascii="Times New Roman" w:eastAsia="Times New Roman" w:hAnsi="Times New Roman" w:cs="Times New Roman"/>
+          <w:color w:val="000000"/>
+        </w:rPr>
+        <w:t>logičkih</w:t>
+      </w:r>
+      <w:proofErr w:type="spellEnd"/>
+      <w:r>
+        <w:rPr>
+          <w:rFonts w:ascii="Times New Roman" w:eastAsia="Times New Roman" w:hAnsi="Times New Roman" w:cs="Times New Roman"/>
+          <w:color w:val="000000"/>
+        </w:rPr>
+        <w:t xml:space="preserve"> </w:t>
+      </w:r>
+      <w:proofErr w:type="spellStart"/>
+      <w:r>
+        <w:rPr>
+          <w:rFonts w:ascii="Times New Roman" w:eastAsia="Times New Roman" w:hAnsi="Times New Roman" w:cs="Times New Roman"/>
+          <w:color w:val="000000"/>
+        </w:rPr>
+        <w:t>nivoa</w:t>
+      </w:r>
+      <w:proofErr w:type="spellEnd"/>
+      <w:r>
+        <w:rPr>
+          <w:rFonts w:ascii="Times New Roman" w:eastAsia="Times New Roman" w:hAnsi="Times New Roman" w:cs="Times New Roman"/>
+          <w:color w:val="000000"/>
+        </w:rPr>
+        <w:t xml:space="preserve"> (</w:t>
+      </w:r>
+      <w:proofErr w:type="spellStart"/>
+      <w:r>
+        <w:rPr>
+          <w:rFonts w:ascii="Times New Roman" w:eastAsia="Times New Roman" w:hAnsi="Times New Roman" w:cs="Times New Roman"/>
+          <w:color w:val="000000"/>
+        </w:rPr>
+        <w:t>Tabela</w:t>
+      </w:r>
+      <w:proofErr w:type="spellEnd"/>
+      <w:r>
+        <w:rPr>
+          <w:rFonts w:ascii="Times New Roman" w:eastAsia="Times New Roman" w:hAnsi="Times New Roman" w:cs="Times New Roman"/>
+          <w:color w:val="000000"/>
+        </w:rPr>
+        <w:t xml:space="preserve"> 3.1), </w:t>
+      </w:r>
+      <w:proofErr w:type="spellStart"/>
+      <w:r>
+        <w:rPr>
+          <w:rFonts w:ascii="Times New Roman" w:eastAsia="Times New Roman" w:hAnsi="Times New Roman" w:cs="Times New Roman"/>
+          <w:color w:val="000000"/>
+        </w:rPr>
+        <w:t>daje</w:t>
+      </w:r>
+      <w:proofErr w:type="spellEnd"/>
+      <w:r>
+        <w:rPr>
+          <w:rFonts w:ascii="Times New Roman" w:eastAsia="Times New Roman" w:hAnsi="Times New Roman" w:cs="Times New Roman"/>
+          <w:color w:val="000000"/>
+        </w:rPr>
+        <w:t xml:space="preserve"> </w:t>
+      </w:r>
+      <w:proofErr w:type="spellStart"/>
+      <w:r>
+        <w:rPr>
+          <w:rFonts w:ascii="Times New Roman" w:eastAsia="Times New Roman" w:hAnsi="Times New Roman" w:cs="Times New Roman"/>
+          <w:color w:val="000000"/>
+        </w:rPr>
+        <w:t>spisak</w:t>
+      </w:r>
+      <w:proofErr w:type="spellEnd"/>
+      <w:r>
+        <w:rPr>
+          <w:rFonts w:ascii="Times New Roman" w:eastAsia="Times New Roman" w:hAnsi="Times New Roman" w:cs="Times New Roman"/>
+          <w:color w:val="000000"/>
+        </w:rPr>
+        <w:t xml:space="preserve"> </w:t>
+      </w:r>
+      <w:proofErr w:type="spellStart"/>
+      <w:r>
+        <w:rPr>
+          <w:rFonts w:ascii="Times New Roman" w:eastAsia="Times New Roman" w:hAnsi="Times New Roman" w:cs="Times New Roman"/>
+          <w:color w:val="000000"/>
+        </w:rPr>
+        <w:t>funkcija</w:t>
+      </w:r>
+      <w:proofErr w:type="spellEnd"/>
+      <w:r>
+        <w:rPr>
+          <w:rFonts w:ascii="Times New Roman" w:eastAsia="Times New Roman" w:hAnsi="Times New Roman" w:cs="Times New Roman"/>
+          <w:color w:val="000000"/>
+        </w:rPr>
+        <w:t xml:space="preserve">, </w:t>
+      </w:r>
+      <w:proofErr w:type="spellStart"/>
+      <w:r>
+        <w:rPr>
+          <w:rFonts w:ascii="Times New Roman" w:eastAsia="Times New Roman" w:hAnsi="Times New Roman" w:cs="Times New Roman"/>
+          <w:color w:val="000000"/>
+        </w:rPr>
+        <w:t>servisa</w:t>
+      </w:r>
+      <w:proofErr w:type="spellEnd"/>
+      <w:r>
+        <w:rPr>
+          <w:rFonts w:ascii="Times New Roman" w:eastAsia="Times New Roman" w:hAnsi="Times New Roman" w:cs="Times New Roman"/>
+          <w:color w:val="000000"/>
+        </w:rPr>
+        <w:t xml:space="preserve"> </w:t>
+      </w:r>
+      <w:proofErr w:type="spellStart"/>
+      <w:r>
+        <w:rPr>
+          <w:rFonts w:ascii="Times New Roman" w:eastAsia="Times New Roman" w:hAnsi="Times New Roman" w:cs="Times New Roman"/>
+          <w:color w:val="000000"/>
+        </w:rPr>
+        <w:t>i</w:t>
+      </w:r>
+      <w:proofErr w:type="spellEnd"/>
+      <w:r>
+        <w:rPr>
+          <w:rFonts w:ascii="Times New Roman" w:eastAsia="Times New Roman" w:hAnsi="Times New Roman" w:cs="Times New Roman"/>
+          <w:color w:val="000000"/>
+        </w:rPr>
+        <w:t xml:space="preserve"> </w:t>
+      </w:r>
+      <w:proofErr w:type="spellStart"/>
+      <w:r>
+        <w:rPr>
+          <w:rFonts w:ascii="Times New Roman" w:eastAsia="Times New Roman" w:hAnsi="Times New Roman" w:cs="Times New Roman"/>
+          <w:color w:val="000000"/>
+        </w:rPr>
+        <w:t>protokola</w:t>
+      </w:r>
+      <w:proofErr w:type="spellEnd"/>
+      <w:r>
+        <w:rPr>
+          <w:rFonts w:ascii="Times New Roman" w:eastAsia="Times New Roman" w:hAnsi="Times New Roman" w:cs="Times New Roman"/>
+          <w:color w:val="000000"/>
+        </w:rPr>
+        <w:t xml:space="preserve"> </w:t>
+      </w:r>
+      <w:proofErr w:type="spellStart"/>
+      <w:r>
+        <w:rPr>
+          <w:rFonts w:ascii="Times New Roman" w:eastAsia="Times New Roman" w:hAnsi="Times New Roman" w:cs="Times New Roman"/>
+          <w:color w:val="000000"/>
+        </w:rPr>
+        <w:t>koji</w:t>
+      </w:r>
+      <w:proofErr w:type="spellEnd"/>
+      <w:r>
+        <w:rPr>
+          <w:rFonts w:ascii="Times New Roman" w:eastAsia="Times New Roman" w:hAnsi="Times New Roman" w:cs="Times New Roman"/>
+          <w:color w:val="000000"/>
+        </w:rPr>
+        <w:t xml:space="preserve"> </w:t>
+      </w:r>
+      <w:proofErr w:type="spellStart"/>
+      <w:r>
+        <w:rPr>
+          <w:rFonts w:ascii="Times New Roman" w:eastAsia="Times New Roman" w:hAnsi="Times New Roman" w:cs="Times New Roman"/>
+          <w:color w:val="000000"/>
+        </w:rPr>
+        <w:lastRenderedPageBreak/>
+        <w:t>funkcionišu</w:t>
+      </w:r>
+      <w:proofErr w:type="spellEnd"/>
+      <w:r>
+        <w:rPr>
+          <w:rFonts w:ascii="Times New Roman" w:eastAsia="Times New Roman" w:hAnsi="Times New Roman" w:cs="Times New Roman"/>
+          <w:color w:val="000000"/>
+        </w:rPr>
+        <w:t xml:space="preserve"> </w:t>
+      </w:r>
+      <w:proofErr w:type="spellStart"/>
+      <w:proofErr w:type="gramStart"/>
+      <w:r>
+        <w:rPr>
+          <w:rFonts w:ascii="Times New Roman" w:eastAsia="Times New Roman" w:hAnsi="Times New Roman" w:cs="Times New Roman"/>
+          <w:color w:val="000000"/>
+        </w:rPr>
+        <w:t>na</w:t>
+      </w:r>
+      <w:proofErr w:type="spellEnd"/>
+      <w:proofErr w:type="gramEnd"/>
+      <w:r>
+        <w:rPr>
+          <w:rFonts w:ascii="Times New Roman" w:eastAsia="Times New Roman" w:hAnsi="Times New Roman" w:cs="Times New Roman"/>
+          <w:color w:val="000000"/>
+        </w:rPr>
+        <w:t xml:space="preserve"> </w:t>
+      </w:r>
+      <w:proofErr w:type="spellStart"/>
+      <w:r>
+        <w:rPr>
+          <w:rFonts w:ascii="Times New Roman" w:eastAsia="Times New Roman" w:hAnsi="Times New Roman" w:cs="Times New Roman"/>
+          <w:color w:val="000000"/>
+        </w:rPr>
+        <w:t>svakom</w:t>
+      </w:r>
+      <w:proofErr w:type="spellEnd"/>
+      <w:r>
+        <w:rPr>
+          <w:rFonts w:ascii="Times New Roman" w:eastAsia="Times New Roman" w:hAnsi="Times New Roman" w:cs="Times New Roman"/>
+          <w:color w:val="000000"/>
+        </w:rPr>
+        <w:t xml:space="preserve"> </w:t>
+      </w:r>
+      <w:proofErr w:type="spellStart"/>
+      <w:r>
+        <w:rPr>
+          <w:rFonts w:ascii="Times New Roman" w:eastAsia="Times New Roman" w:hAnsi="Times New Roman" w:cs="Times New Roman"/>
+          <w:color w:val="000000"/>
+        </w:rPr>
+        <w:t>od</w:t>
+      </w:r>
+      <w:proofErr w:type="spellEnd"/>
+      <w:r>
+        <w:rPr>
+          <w:rFonts w:ascii="Times New Roman" w:eastAsia="Times New Roman" w:hAnsi="Times New Roman" w:cs="Times New Roman"/>
+          <w:color w:val="000000"/>
+        </w:rPr>
+        <w:t xml:space="preserve"> </w:t>
+      </w:r>
+      <w:proofErr w:type="spellStart"/>
+      <w:r>
+        <w:rPr>
+          <w:rFonts w:ascii="Times New Roman" w:eastAsia="Times New Roman" w:hAnsi="Times New Roman" w:cs="Times New Roman"/>
+          <w:color w:val="000000"/>
+        </w:rPr>
+        <w:t>nivoa</w:t>
+      </w:r>
+      <w:proofErr w:type="spellEnd"/>
+      <w:r>
+        <w:rPr>
+          <w:rFonts w:ascii="Times New Roman" w:eastAsia="Times New Roman" w:hAnsi="Times New Roman" w:cs="Times New Roman"/>
+          <w:color w:val="000000"/>
+        </w:rPr>
+        <w:t xml:space="preserve">. </w:t>
+      </w:r>
+      <w:proofErr w:type="spellStart"/>
+      <w:r>
+        <w:rPr>
+          <w:rFonts w:ascii="Times New Roman" w:eastAsia="Times New Roman" w:hAnsi="Times New Roman" w:cs="Times New Roman"/>
+          <w:color w:val="000000"/>
+        </w:rPr>
+        <w:t>Jedan</w:t>
+      </w:r>
+      <w:proofErr w:type="spellEnd"/>
+      <w:r>
+        <w:rPr>
+          <w:rFonts w:ascii="Times New Roman" w:eastAsia="Times New Roman" w:hAnsi="Times New Roman" w:cs="Times New Roman"/>
+          <w:color w:val="000000"/>
+        </w:rPr>
+        <w:t xml:space="preserve"> </w:t>
+      </w:r>
+      <w:proofErr w:type="spellStart"/>
+      <w:proofErr w:type="gramStart"/>
+      <w:r>
+        <w:rPr>
+          <w:rFonts w:ascii="Times New Roman" w:eastAsia="Times New Roman" w:hAnsi="Times New Roman" w:cs="Times New Roman"/>
+          <w:color w:val="000000"/>
+        </w:rPr>
+        <w:t>od</w:t>
+      </w:r>
+      <w:proofErr w:type="spellEnd"/>
+      <w:proofErr w:type="gramEnd"/>
+      <w:r>
+        <w:rPr>
+          <w:rFonts w:ascii="Times New Roman" w:eastAsia="Times New Roman" w:hAnsi="Times New Roman" w:cs="Times New Roman"/>
+          <w:color w:val="000000"/>
+        </w:rPr>
+        <w:t xml:space="preserve"> </w:t>
+      </w:r>
+      <w:proofErr w:type="spellStart"/>
+      <w:r>
+        <w:rPr>
+          <w:rFonts w:ascii="Times New Roman" w:eastAsia="Times New Roman" w:hAnsi="Times New Roman" w:cs="Times New Roman"/>
+          <w:color w:val="000000"/>
+        </w:rPr>
+        <w:t>najvećih</w:t>
+      </w:r>
+      <w:proofErr w:type="spellEnd"/>
+      <w:r>
+        <w:rPr>
+          <w:rFonts w:ascii="Times New Roman" w:eastAsia="Times New Roman" w:hAnsi="Times New Roman" w:cs="Times New Roman"/>
+          <w:color w:val="000000"/>
+        </w:rPr>
+        <w:t xml:space="preserve"> </w:t>
+      </w:r>
+      <w:proofErr w:type="spellStart"/>
+      <w:r>
+        <w:rPr>
+          <w:rFonts w:ascii="Times New Roman" w:eastAsia="Times New Roman" w:hAnsi="Times New Roman" w:cs="Times New Roman"/>
+          <w:color w:val="000000"/>
+        </w:rPr>
+        <w:t>razloga</w:t>
+      </w:r>
+      <w:proofErr w:type="spellEnd"/>
+      <w:r>
+        <w:rPr>
+          <w:rFonts w:ascii="Times New Roman" w:eastAsia="Times New Roman" w:hAnsi="Times New Roman" w:cs="Times New Roman"/>
+          <w:color w:val="000000"/>
+        </w:rPr>
+        <w:t xml:space="preserve"> </w:t>
+      </w:r>
+      <w:proofErr w:type="spellStart"/>
+      <w:r>
+        <w:rPr>
+          <w:rFonts w:ascii="Times New Roman" w:eastAsia="Times New Roman" w:hAnsi="Times New Roman" w:cs="Times New Roman"/>
+          <w:color w:val="000000"/>
+        </w:rPr>
+        <w:t>zašto</w:t>
+      </w:r>
+      <w:proofErr w:type="spellEnd"/>
+      <w:r>
+        <w:rPr>
+          <w:rFonts w:ascii="Times New Roman" w:eastAsia="Times New Roman" w:hAnsi="Times New Roman" w:cs="Times New Roman"/>
+          <w:color w:val="000000"/>
+        </w:rPr>
+        <w:t xml:space="preserve"> je </w:t>
+      </w:r>
+      <w:proofErr w:type="spellStart"/>
+      <w:r>
+        <w:rPr>
+          <w:rFonts w:ascii="Times New Roman" w:eastAsia="Times New Roman" w:hAnsi="Times New Roman" w:cs="Times New Roman"/>
+          <w:color w:val="000000"/>
+        </w:rPr>
+        <w:t>uveden</w:t>
+      </w:r>
+      <w:proofErr w:type="spellEnd"/>
+      <w:r>
+        <w:rPr>
+          <w:rFonts w:ascii="Times New Roman" w:eastAsia="Times New Roman" w:hAnsi="Times New Roman" w:cs="Times New Roman"/>
+          <w:color w:val="000000"/>
+        </w:rPr>
+        <w:t xml:space="preserve"> </w:t>
+      </w:r>
+      <w:proofErr w:type="spellStart"/>
+      <w:r>
+        <w:rPr>
+          <w:rFonts w:ascii="Times New Roman" w:eastAsia="Times New Roman" w:hAnsi="Times New Roman" w:cs="Times New Roman"/>
+          <w:color w:val="000000"/>
+        </w:rPr>
+        <w:t>referentni</w:t>
+      </w:r>
+      <w:proofErr w:type="spellEnd"/>
+      <w:r>
+        <w:rPr>
+          <w:rFonts w:ascii="Times New Roman" w:eastAsia="Times New Roman" w:hAnsi="Times New Roman" w:cs="Times New Roman"/>
+          <w:color w:val="000000"/>
+        </w:rPr>
+        <w:t xml:space="preserve"> model je </w:t>
+      </w:r>
+      <w:proofErr w:type="spellStart"/>
+      <w:r>
+        <w:rPr>
+          <w:rFonts w:ascii="Times New Roman" w:eastAsia="Times New Roman" w:hAnsi="Times New Roman" w:cs="Times New Roman"/>
+          <w:color w:val="000000"/>
+        </w:rPr>
+        <w:t>da</w:t>
+      </w:r>
+      <w:proofErr w:type="spellEnd"/>
+      <w:r>
+        <w:rPr>
+          <w:rFonts w:ascii="Times New Roman" w:eastAsia="Times New Roman" w:hAnsi="Times New Roman" w:cs="Times New Roman"/>
+          <w:color w:val="000000"/>
+        </w:rPr>
+        <w:t xml:space="preserve"> se </w:t>
+      </w:r>
+      <w:proofErr w:type="spellStart"/>
+      <w:r>
+        <w:rPr>
+          <w:rFonts w:ascii="Times New Roman" w:eastAsia="Times New Roman" w:hAnsi="Times New Roman" w:cs="Times New Roman"/>
+          <w:color w:val="000000"/>
+        </w:rPr>
+        <w:t>izvrši</w:t>
+      </w:r>
+      <w:proofErr w:type="spellEnd"/>
+      <w:r>
+        <w:rPr>
+          <w:rFonts w:ascii="Times New Roman" w:eastAsia="Times New Roman" w:hAnsi="Times New Roman" w:cs="Times New Roman"/>
+          <w:color w:val="000000"/>
+        </w:rPr>
+        <w:t xml:space="preserve"> </w:t>
+      </w:r>
+      <w:proofErr w:type="spellStart"/>
+      <w:r>
+        <w:rPr>
+          <w:rFonts w:ascii="Times New Roman" w:eastAsia="Times New Roman" w:hAnsi="Times New Roman" w:cs="Times New Roman"/>
+          <w:color w:val="000000"/>
+        </w:rPr>
+        <w:t>standardizacija</w:t>
+      </w:r>
+      <w:proofErr w:type="spellEnd"/>
+      <w:r>
+        <w:rPr>
+          <w:rFonts w:ascii="Times New Roman" w:eastAsia="Times New Roman" w:hAnsi="Times New Roman" w:cs="Times New Roman"/>
+          <w:color w:val="000000"/>
+        </w:rPr>
+        <w:t xml:space="preserve"> </w:t>
+      </w:r>
+      <w:proofErr w:type="spellStart"/>
+      <w:r>
+        <w:rPr>
+          <w:rFonts w:ascii="Times New Roman" w:eastAsia="Times New Roman" w:hAnsi="Times New Roman" w:cs="Times New Roman"/>
+          <w:color w:val="000000"/>
+        </w:rPr>
+        <w:t>samih</w:t>
+      </w:r>
+      <w:proofErr w:type="spellEnd"/>
+      <w:r>
+        <w:rPr>
+          <w:rFonts w:ascii="Times New Roman" w:eastAsia="Times New Roman" w:hAnsi="Times New Roman" w:cs="Times New Roman"/>
+          <w:color w:val="000000"/>
+        </w:rPr>
+        <w:t xml:space="preserve"> </w:t>
+      </w:r>
+      <w:proofErr w:type="spellStart"/>
+      <w:r>
+        <w:rPr>
+          <w:rFonts w:ascii="Times New Roman" w:eastAsia="Times New Roman" w:hAnsi="Times New Roman" w:cs="Times New Roman"/>
+          <w:color w:val="000000"/>
+        </w:rPr>
+        <w:t>protokola</w:t>
+      </w:r>
+      <w:proofErr w:type="spellEnd"/>
+      <w:r>
+        <w:rPr>
+          <w:rFonts w:ascii="Times New Roman" w:eastAsia="Times New Roman" w:hAnsi="Times New Roman" w:cs="Times New Roman"/>
+          <w:color w:val="000000"/>
+        </w:rPr>
+        <w:t>.</w:t>
+      </w:r>
+    </w:p>
+    <w:p>
+      <w:pPr>
+        <w:keepNext/>
+        <w:pBdr>
+          <w:top w:val="nil"/>
+          <w:left w:val="nil"/>
+          <w:bottom w:val="nil"/>
+          <w:right w:val="nil"/>
+          <w:between w:val="nil"/>
+        </w:pBdr>
+        <w:spacing w:before="120"/>
+        <w:ind w:left="288" w:right="144" w:firstLine="576"/>
+        <w:jc w:val="both"/>
+        <w:rPr>
+          <w:rFonts w:ascii="Times" w:hAnsi="Times"/>
+          <w:color w:val="000000"/>
+        </w:rPr>
+      </w:pPr>
+      <w:r>
+        <w:rPr>
+          <w:rFonts w:ascii="Times" w:hAnsi="Times"/>
+          <w:color w:val="000000"/>
+        </w:rPr>
+        <w:t xml:space="preserve">TCP (eng. Transfer Control Protocol) je </w:t>
+      </w:r>
+      <w:proofErr w:type="spellStart"/>
+      <w:r>
+        <w:rPr>
+          <w:rFonts w:ascii="Times" w:hAnsi="Times"/>
+          <w:color w:val="000000"/>
+        </w:rPr>
+        <w:t>jedan</w:t>
+      </w:r>
+      <w:proofErr w:type="spellEnd"/>
+      <w:r>
+        <w:rPr>
+          <w:rFonts w:ascii="Times" w:hAnsi="Times"/>
+          <w:color w:val="000000"/>
+        </w:rPr>
+        <w:t xml:space="preserve"> </w:t>
+      </w:r>
+      <w:proofErr w:type="spellStart"/>
+      <w:proofErr w:type="gramStart"/>
+      <w:r>
+        <w:rPr>
+          <w:rFonts w:ascii="Times" w:hAnsi="Times"/>
+          <w:color w:val="000000"/>
+        </w:rPr>
+        <w:t>od</w:t>
+      </w:r>
+      <w:proofErr w:type="spellEnd"/>
+      <w:proofErr w:type="gramEnd"/>
+      <w:r>
+        <w:rPr>
+          <w:rFonts w:ascii="Times" w:hAnsi="Times"/>
+          <w:color w:val="000000"/>
+        </w:rPr>
+        <w:t xml:space="preserve"> </w:t>
+      </w:r>
+      <w:proofErr w:type="spellStart"/>
+      <w:r>
+        <w:rPr>
+          <w:rFonts w:ascii="Times" w:hAnsi="Times"/>
+          <w:color w:val="000000"/>
+        </w:rPr>
+        <w:t>glavnih</w:t>
+      </w:r>
+      <w:proofErr w:type="spellEnd"/>
+      <w:r>
+        <w:rPr>
+          <w:rFonts w:ascii="Times" w:hAnsi="Times"/>
+          <w:color w:val="000000"/>
+        </w:rPr>
+        <w:t xml:space="preserve"> </w:t>
+      </w:r>
+      <w:proofErr w:type="spellStart"/>
+      <w:r>
+        <w:rPr>
+          <w:rFonts w:ascii="Times" w:hAnsi="Times"/>
+          <w:color w:val="000000"/>
+        </w:rPr>
+        <w:t>protokola</w:t>
+      </w:r>
+      <w:proofErr w:type="spellEnd"/>
+      <w:r>
+        <w:rPr>
+          <w:rFonts w:ascii="Times" w:hAnsi="Times"/>
+          <w:color w:val="000000"/>
+        </w:rPr>
+        <w:t xml:space="preserve"> </w:t>
+      </w:r>
+      <w:proofErr w:type="spellStart"/>
+      <w:r>
+        <w:rPr>
+          <w:rFonts w:ascii="Times" w:hAnsi="Times"/>
+          <w:color w:val="000000"/>
+        </w:rPr>
+        <w:t>za</w:t>
+      </w:r>
+      <w:proofErr w:type="spellEnd"/>
+      <w:r>
+        <w:rPr>
+          <w:rFonts w:ascii="Times" w:hAnsi="Times"/>
+          <w:color w:val="000000"/>
+        </w:rPr>
+        <w:t xml:space="preserve"> </w:t>
+      </w:r>
+      <w:proofErr w:type="spellStart"/>
+      <w:r>
+        <w:rPr>
+          <w:rFonts w:ascii="Times" w:hAnsi="Times"/>
+          <w:color w:val="000000"/>
+        </w:rPr>
+        <w:t>razmjenu</w:t>
+      </w:r>
+      <w:proofErr w:type="spellEnd"/>
+      <w:r>
+        <w:rPr>
+          <w:rFonts w:ascii="Times" w:hAnsi="Times"/>
+          <w:color w:val="000000"/>
+        </w:rPr>
+        <w:t xml:space="preserve"> </w:t>
+      </w:r>
+      <w:proofErr w:type="spellStart"/>
+      <w:r>
+        <w:rPr>
+          <w:rFonts w:ascii="Times" w:hAnsi="Times"/>
+          <w:color w:val="000000"/>
+        </w:rPr>
+        <w:t>podataka</w:t>
+      </w:r>
+      <w:proofErr w:type="spellEnd"/>
+      <w:r>
+        <w:rPr>
+          <w:rFonts w:ascii="Times" w:hAnsi="Times"/>
+          <w:color w:val="000000"/>
+        </w:rPr>
+        <w:t xml:space="preserve"> </w:t>
+      </w:r>
+      <w:proofErr w:type="spellStart"/>
+      <w:r>
+        <w:rPr>
+          <w:rFonts w:ascii="Times" w:hAnsi="Times"/>
+          <w:color w:val="000000"/>
+        </w:rPr>
+        <w:t>na</w:t>
+      </w:r>
+      <w:proofErr w:type="spellEnd"/>
+      <w:r>
+        <w:rPr>
+          <w:rFonts w:ascii="Times" w:hAnsi="Times"/>
+          <w:color w:val="000000"/>
+        </w:rPr>
+        <w:t xml:space="preserve"> </w:t>
+      </w:r>
+      <w:proofErr w:type="spellStart"/>
+      <w:r>
+        <w:rPr>
+          <w:rFonts w:ascii="Times" w:hAnsi="Times"/>
+          <w:color w:val="000000"/>
+        </w:rPr>
+        <w:t>internetu</w:t>
+      </w:r>
+      <w:proofErr w:type="spellEnd"/>
+      <w:r>
+        <w:rPr>
+          <w:rFonts w:ascii="Times" w:hAnsi="Times"/>
+          <w:color w:val="000000"/>
+        </w:rPr>
+        <w:t xml:space="preserve">. </w:t>
+      </w:r>
+      <w:proofErr w:type="spellStart"/>
+      <w:proofErr w:type="gramStart"/>
+      <w:r>
+        <w:rPr>
+          <w:rFonts w:ascii="Times" w:hAnsi="Times"/>
+          <w:color w:val="000000"/>
+        </w:rPr>
+        <w:t>Nastao</w:t>
+      </w:r>
+      <w:proofErr w:type="spellEnd"/>
+      <w:r>
+        <w:rPr>
+          <w:rFonts w:ascii="Times" w:hAnsi="Times"/>
+          <w:color w:val="000000"/>
+        </w:rPr>
+        <w:t xml:space="preserve"> je u </w:t>
+      </w:r>
+      <w:proofErr w:type="spellStart"/>
+      <w:r>
+        <w:rPr>
+          <w:rFonts w:ascii="Times" w:hAnsi="Times"/>
+          <w:color w:val="000000"/>
+        </w:rPr>
+        <w:t>početnoj</w:t>
+      </w:r>
+      <w:proofErr w:type="spellEnd"/>
+      <w:r>
+        <w:rPr>
+          <w:rFonts w:ascii="Times" w:hAnsi="Times"/>
+          <w:color w:val="000000"/>
+        </w:rPr>
+        <w:t xml:space="preserve"> </w:t>
+      </w:r>
+      <w:proofErr w:type="spellStart"/>
+      <w:r>
+        <w:rPr>
+          <w:rFonts w:ascii="Times" w:hAnsi="Times"/>
+          <w:color w:val="000000"/>
+        </w:rPr>
+        <w:t>implementaciji</w:t>
+      </w:r>
+      <w:proofErr w:type="spellEnd"/>
+      <w:r>
+        <w:rPr>
+          <w:rFonts w:ascii="Times" w:hAnsi="Times"/>
+          <w:color w:val="000000"/>
+        </w:rPr>
+        <w:t xml:space="preserve"> </w:t>
+      </w:r>
+      <w:proofErr w:type="spellStart"/>
+      <w:r>
+        <w:rPr>
+          <w:rFonts w:ascii="Times" w:hAnsi="Times"/>
+          <w:color w:val="000000"/>
+        </w:rPr>
+        <w:t>mreže</w:t>
+      </w:r>
+      <w:proofErr w:type="spellEnd"/>
+      <w:r>
+        <w:rPr>
+          <w:rFonts w:ascii="Times" w:hAnsi="Times"/>
+          <w:color w:val="000000"/>
+        </w:rPr>
+        <w:t xml:space="preserve"> u </w:t>
+      </w:r>
+      <w:proofErr w:type="spellStart"/>
+      <w:r>
+        <w:rPr>
+          <w:rFonts w:ascii="Times" w:hAnsi="Times"/>
+          <w:color w:val="000000"/>
+        </w:rPr>
+        <w:t>kojoj</w:t>
+      </w:r>
+      <w:proofErr w:type="spellEnd"/>
+      <w:r>
+        <w:rPr>
+          <w:rFonts w:ascii="Times" w:hAnsi="Times"/>
+          <w:color w:val="000000"/>
+        </w:rPr>
+        <w:t xml:space="preserve"> je </w:t>
+      </w:r>
+      <w:proofErr w:type="spellStart"/>
+      <w:r>
+        <w:rPr>
+          <w:rFonts w:ascii="Times" w:hAnsi="Times"/>
+          <w:color w:val="000000"/>
+        </w:rPr>
+        <w:t>dopunio</w:t>
+      </w:r>
+      <w:proofErr w:type="spellEnd"/>
+      <w:r>
+        <w:rPr>
+          <w:rFonts w:ascii="Times" w:hAnsi="Times"/>
+          <w:color w:val="000000"/>
+        </w:rPr>
+        <w:t xml:space="preserve"> internet </w:t>
+      </w:r>
+      <w:proofErr w:type="spellStart"/>
+      <w:r>
+        <w:rPr>
+          <w:rFonts w:ascii="Times" w:hAnsi="Times"/>
+          <w:color w:val="000000"/>
+        </w:rPr>
+        <w:t>protokol</w:t>
+      </w:r>
+      <w:proofErr w:type="spellEnd"/>
+      <w:r>
+        <w:rPr>
+          <w:rFonts w:ascii="Times" w:hAnsi="Times"/>
+          <w:color w:val="000000"/>
+        </w:rPr>
+        <w:t xml:space="preserve"> (IP).</w:t>
+      </w:r>
+      <w:proofErr w:type="gramEnd"/>
+      <w:r>
+        <w:rPr>
+          <w:rFonts w:ascii="Times" w:hAnsi="Times"/>
+          <w:color w:val="000000"/>
+        </w:rPr>
+        <w:t xml:space="preserve"> </w:t>
+      </w:r>
+      <w:proofErr w:type="gramStart"/>
+      <w:r>
+        <w:rPr>
+          <w:rFonts w:ascii="Times" w:hAnsi="Times"/>
+          <w:color w:val="000000"/>
+        </w:rPr>
+        <w:t xml:space="preserve">S toga se </w:t>
+      </w:r>
+      <w:proofErr w:type="spellStart"/>
+      <w:r>
+        <w:rPr>
+          <w:rFonts w:ascii="Times" w:hAnsi="Times"/>
+          <w:color w:val="000000"/>
+        </w:rPr>
+        <w:t>cijeli</w:t>
+      </w:r>
+      <w:proofErr w:type="spellEnd"/>
+      <w:r>
+        <w:rPr>
+          <w:rFonts w:ascii="Times" w:hAnsi="Times"/>
+          <w:color w:val="000000"/>
+        </w:rPr>
+        <w:t xml:space="preserve"> </w:t>
+      </w:r>
+      <w:proofErr w:type="spellStart"/>
+      <w:r>
+        <w:rPr>
+          <w:rFonts w:ascii="Times" w:hAnsi="Times"/>
+          <w:color w:val="000000"/>
+        </w:rPr>
+        <w:t>paket</w:t>
+      </w:r>
+      <w:proofErr w:type="spellEnd"/>
+      <w:r>
+        <w:rPr>
+          <w:rFonts w:ascii="Times" w:hAnsi="Times"/>
+          <w:color w:val="000000"/>
+        </w:rPr>
+        <w:t xml:space="preserve"> </w:t>
+      </w:r>
+      <w:proofErr w:type="spellStart"/>
+      <w:r>
+        <w:rPr>
+          <w:rFonts w:ascii="Times" w:hAnsi="Times"/>
+          <w:color w:val="000000"/>
+        </w:rPr>
+        <w:t>obično</w:t>
+      </w:r>
+      <w:proofErr w:type="spellEnd"/>
+      <w:r>
+        <w:rPr>
+          <w:rFonts w:ascii="Times" w:hAnsi="Times"/>
+          <w:color w:val="000000"/>
+        </w:rPr>
+        <w:t xml:space="preserve"> </w:t>
+      </w:r>
+      <w:proofErr w:type="spellStart"/>
+      <w:r>
+        <w:rPr>
+          <w:rFonts w:ascii="Times" w:hAnsi="Times"/>
+          <w:color w:val="000000"/>
+        </w:rPr>
+        <w:t>naziva</w:t>
+      </w:r>
+      <w:proofErr w:type="spellEnd"/>
+      <w:r>
+        <w:rPr>
+          <w:rFonts w:ascii="Times" w:hAnsi="Times"/>
+          <w:color w:val="000000"/>
+        </w:rPr>
+        <w:t xml:space="preserve"> TCP/IP.</w:t>
+      </w:r>
+      <w:proofErr w:type="gramEnd"/>
+      <w:r>
+        <w:rPr>
+          <w:rFonts w:ascii="Times" w:hAnsi="Times"/>
+          <w:color w:val="000000"/>
+        </w:rPr>
+        <w:t xml:space="preserve"> </w:t>
+      </w:r>
+      <w:proofErr w:type="gramStart"/>
+      <w:r>
+        <w:rPr>
+          <w:rFonts w:ascii="Times" w:hAnsi="Times"/>
+          <w:color w:val="000000"/>
+        </w:rPr>
+        <w:t xml:space="preserve">TCP </w:t>
+      </w:r>
+      <w:proofErr w:type="spellStart"/>
+      <w:r>
+        <w:rPr>
+          <w:rFonts w:ascii="Times" w:hAnsi="Times"/>
+          <w:color w:val="000000"/>
+        </w:rPr>
+        <w:t>pripada</w:t>
+      </w:r>
+      <w:proofErr w:type="spellEnd"/>
+      <w:r>
+        <w:rPr>
+          <w:rFonts w:ascii="Times" w:hAnsi="Times"/>
+          <w:color w:val="000000"/>
+        </w:rPr>
+        <w:t xml:space="preserve"> </w:t>
+      </w:r>
+      <w:proofErr w:type="spellStart"/>
+      <w:r>
+        <w:rPr>
+          <w:rFonts w:ascii="Times" w:hAnsi="Times"/>
+          <w:color w:val="000000"/>
+        </w:rPr>
+        <w:t>četvrtom</w:t>
+      </w:r>
+      <w:proofErr w:type="spellEnd"/>
+      <w:r>
+        <w:rPr>
+          <w:rFonts w:ascii="Times" w:hAnsi="Times"/>
+          <w:color w:val="000000"/>
+        </w:rPr>
+        <w:t xml:space="preserve"> </w:t>
+      </w:r>
+      <w:proofErr w:type="spellStart"/>
+      <w:r>
+        <w:rPr>
+          <w:rFonts w:ascii="Times" w:hAnsi="Times"/>
+          <w:color w:val="000000"/>
+        </w:rPr>
+        <w:t>nivou</w:t>
+      </w:r>
+      <w:proofErr w:type="spellEnd"/>
+      <w:r>
+        <w:rPr>
+          <w:rFonts w:ascii="Times" w:hAnsi="Times"/>
+          <w:color w:val="000000"/>
+        </w:rPr>
+        <w:t xml:space="preserve"> OSI </w:t>
+      </w:r>
+      <w:proofErr w:type="spellStart"/>
+      <w:r>
+        <w:rPr>
+          <w:rFonts w:ascii="Times" w:hAnsi="Times"/>
+          <w:color w:val="000000"/>
+        </w:rPr>
+        <w:t>referentnog</w:t>
+      </w:r>
+      <w:proofErr w:type="spellEnd"/>
+      <w:r>
+        <w:rPr>
+          <w:rFonts w:ascii="Times" w:hAnsi="Times"/>
+          <w:color w:val="000000"/>
+        </w:rPr>
+        <w:t xml:space="preserve"> </w:t>
+      </w:r>
+      <w:proofErr w:type="spellStart"/>
+      <w:r>
+        <w:rPr>
+          <w:rFonts w:ascii="Times" w:hAnsi="Times"/>
+          <w:color w:val="000000"/>
+        </w:rPr>
+        <w:t>modela</w:t>
+      </w:r>
+      <w:proofErr w:type="spellEnd"/>
+      <w:r>
+        <w:rPr>
+          <w:rFonts w:ascii="Times" w:hAnsi="Times"/>
+          <w:color w:val="000000"/>
+        </w:rPr>
+        <w:t>.</w:t>
+      </w:r>
+      <w:proofErr w:type="gramEnd"/>
+      <w:r>
+        <w:rPr>
+          <w:rFonts w:ascii="Times" w:hAnsi="Times"/>
+          <w:color w:val="000000"/>
+        </w:rPr>
+        <w:t xml:space="preserve"> </w:t>
+      </w:r>
+      <w:proofErr w:type="spellStart"/>
+      <w:r>
+        <w:rPr>
+          <w:rFonts w:ascii="Times" w:hAnsi="Times"/>
+          <w:color w:val="000000"/>
+        </w:rPr>
+        <w:t>Pruža</w:t>
+      </w:r>
+      <w:proofErr w:type="spellEnd"/>
+      <w:r>
+        <w:rPr>
+          <w:rFonts w:ascii="Times" w:hAnsi="Times"/>
+          <w:color w:val="000000"/>
+        </w:rPr>
+        <w:t xml:space="preserve"> </w:t>
+      </w:r>
+      <w:proofErr w:type="spellStart"/>
+      <w:r>
+        <w:rPr>
+          <w:rFonts w:ascii="Times" w:hAnsi="Times"/>
+          <w:color w:val="000000"/>
+        </w:rPr>
+        <w:t>pouzdanu</w:t>
+      </w:r>
+      <w:proofErr w:type="spellEnd"/>
+      <w:r>
+        <w:rPr>
+          <w:rFonts w:ascii="Times" w:hAnsi="Times"/>
+          <w:color w:val="000000"/>
+        </w:rPr>
+        <w:t xml:space="preserve"> </w:t>
+      </w:r>
+      <w:proofErr w:type="spellStart"/>
+      <w:r>
+        <w:rPr>
+          <w:rFonts w:ascii="Times" w:hAnsi="Times"/>
+          <w:color w:val="000000"/>
+        </w:rPr>
+        <w:t>i</w:t>
+      </w:r>
+      <w:proofErr w:type="spellEnd"/>
+      <w:r>
+        <w:rPr>
+          <w:rFonts w:ascii="Times" w:hAnsi="Times"/>
+          <w:color w:val="000000"/>
+        </w:rPr>
+        <w:t xml:space="preserve"> </w:t>
+      </w:r>
+      <w:proofErr w:type="spellStart"/>
+      <w:r>
+        <w:rPr>
+          <w:rFonts w:ascii="Times" w:hAnsi="Times"/>
+          <w:color w:val="000000"/>
+        </w:rPr>
+        <w:t>uređenu</w:t>
+      </w:r>
+      <w:proofErr w:type="spellEnd"/>
+      <w:r>
+        <w:rPr>
+          <w:rFonts w:ascii="Times" w:hAnsi="Times"/>
+          <w:color w:val="000000"/>
+        </w:rPr>
+        <w:t xml:space="preserve"> </w:t>
+      </w:r>
+      <w:proofErr w:type="spellStart"/>
+      <w:r>
+        <w:rPr>
+          <w:rFonts w:ascii="Times" w:hAnsi="Times"/>
+          <w:color w:val="000000"/>
+        </w:rPr>
+        <w:t>isporuku</w:t>
+      </w:r>
+      <w:proofErr w:type="spellEnd"/>
+      <w:r>
+        <w:rPr>
+          <w:rFonts w:ascii="Times" w:hAnsi="Times"/>
+          <w:color w:val="000000"/>
+        </w:rPr>
+        <w:t xml:space="preserve"> </w:t>
+      </w:r>
+      <w:proofErr w:type="spellStart"/>
+      <w:r>
+        <w:rPr>
+          <w:rFonts w:ascii="Times" w:hAnsi="Times"/>
+          <w:color w:val="000000"/>
+        </w:rPr>
+        <w:t>toka</w:t>
+      </w:r>
+      <w:proofErr w:type="spellEnd"/>
+      <w:r>
+        <w:rPr>
+          <w:rFonts w:ascii="Times" w:hAnsi="Times"/>
+          <w:color w:val="000000"/>
+        </w:rPr>
+        <w:t xml:space="preserve"> </w:t>
+      </w:r>
+      <w:proofErr w:type="spellStart"/>
+      <w:r>
+        <w:rPr>
+          <w:rFonts w:ascii="Times" w:hAnsi="Times"/>
+          <w:color w:val="000000"/>
+        </w:rPr>
+        <w:t>okteta</w:t>
+      </w:r>
+      <w:proofErr w:type="spellEnd"/>
+      <w:r>
+        <w:rPr>
+          <w:rFonts w:ascii="Times" w:hAnsi="Times"/>
+          <w:color w:val="000000"/>
+        </w:rPr>
+        <w:t xml:space="preserve"> (</w:t>
+      </w:r>
+      <w:proofErr w:type="spellStart"/>
+      <w:r>
+        <w:rPr>
+          <w:rFonts w:ascii="Times" w:hAnsi="Times"/>
+          <w:color w:val="000000"/>
+        </w:rPr>
+        <w:t>bajtova</w:t>
+      </w:r>
+      <w:proofErr w:type="spellEnd"/>
+      <w:r>
+        <w:rPr>
+          <w:rFonts w:ascii="Times" w:hAnsi="Times"/>
+          <w:color w:val="000000"/>
+        </w:rPr>
+        <w:t xml:space="preserve">) </w:t>
+      </w:r>
+      <w:proofErr w:type="spellStart"/>
+      <w:r>
+        <w:rPr>
+          <w:rFonts w:ascii="Times" w:hAnsi="Times"/>
+          <w:color w:val="000000"/>
+        </w:rPr>
+        <w:t>između</w:t>
+      </w:r>
+      <w:proofErr w:type="spellEnd"/>
+      <w:r>
+        <w:rPr>
+          <w:rFonts w:ascii="Times" w:hAnsi="Times"/>
+          <w:color w:val="000000"/>
+        </w:rPr>
+        <w:t xml:space="preserve"> </w:t>
+      </w:r>
+      <w:proofErr w:type="spellStart"/>
+      <w:r>
+        <w:rPr>
+          <w:rFonts w:ascii="Times" w:hAnsi="Times"/>
+          <w:color w:val="000000"/>
+        </w:rPr>
+        <w:t>aplikacija</w:t>
+      </w:r>
+      <w:proofErr w:type="spellEnd"/>
+      <w:r>
+        <w:rPr>
+          <w:rFonts w:ascii="Times" w:hAnsi="Times"/>
+          <w:color w:val="000000"/>
+        </w:rPr>
+        <w:t xml:space="preserve"> </w:t>
+      </w:r>
+      <w:proofErr w:type="spellStart"/>
+      <w:r>
+        <w:rPr>
+          <w:rFonts w:ascii="Times" w:hAnsi="Times"/>
+          <w:color w:val="000000"/>
+        </w:rPr>
+        <w:t>koje</w:t>
+      </w:r>
+      <w:proofErr w:type="spellEnd"/>
+      <w:r>
+        <w:rPr>
+          <w:rFonts w:ascii="Times" w:hAnsi="Times"/>
+          <w:color w:val="000000"/>
+        </w:rPr>
+        <w:t xml:space="preserve"> se </w:t>
+      </w:r>
+      <w:proofErr w:type="spellStart"/>
+      <w:r>
+        <w:rPr>
+          <w:rFonts w:ascii="Times" w:hAnsi="Times"/>
+          <w:color w:val="000000"/>
+        </w:rPr>
+        <w:t>izvode</w:t>
+      </w:r>
+      <w:proofErr w:type="spellEnd"/>
+      <w:r>
+        <w:rPr>
+          <w:rFonts w:ascii="Times" w:hAnsi="Times"/>
+          <w:color w:val="000000"/>
+        </w:rPr>
+        <w:t xml:space="preserve"> </w:t>
+      </w:r>
+      <w:proofErr w:type="spellStart"/>
+      <w:proofErr w:type="gramStart"/>
+      <w:r>
+        <w:rPr>
+          <w:rFonts w:ascii="Times" w:hAnsi="Times"/>
+          <w:color w:val="000000"/>
+        </w:rPr>
+        <w:t>na</w:t>
+      </w:r>
+      <w:proofErr w:type="spellEnd"/>
+      <w:proofErr w:type="gramEnd"/>
+      <w:r>
+        <w:rPr>
+          <w:rFonts w:ascii="Times" w:hAnsi="Times"/>
+          <w:color w:val="000000"/>
+        </w:rPr>
+        <w:t xml:space="preserve"> </w:t>
+      </w:r>
+      <w:proofErr w:type="spellStart"/>
+      <w:r>
+        <w:rPr>
+          <w:rFonts w:ascii="Times" w:hAnsi="Times"/>
+          <w:color w:val="000000"/>
+        </w:rPr>
+        <w:t>hostovima</w:t>
+      </w:r>
+      <w:proofErr w:type="spellEnd"/>
+      <w:r>
+        <w:rPr>
+          <w:rFonts w:ascii="Times" w:hAnsi="Times"/>
+          <w:color w:val="000000"/>
+        </w:rPr>
+        <w:t xml:space="preserve"> </w:t>
+      </w:r>
+      <w:proofErr w:type="spellStart"/>
+      <w:r>
+        <w:rPr>
+          <w:rFonts w:ascii="Times" w:hAnsi="Times"/>
+          <w:color w:val="000000"/>
+        </w:rPr>
+        <w:t>i</w:t>
+      </w:r>
+      <w:proofErr w:type="spellEnd"/>
+      <w:r>
+        <w:rPr>
+          <w:rFonts w:ascii="Times" w:hAnsi="Times"/>
+          <w:color w:val="000000"/>
+        </w:rPr>
+        <w:t xml:space="preserve"> </w:t>
+      </w:r>
+      <w:proofErr w:type="spellStart"/>
+      <w:r>
+        <w:rPr>
+          <w:rFonts w:ascii="Times" w:hAnsi="Times"/>
+          <w:color w:val="000000"/>
+        </w:rPr>
+        <w:t>komuniciraju</w:t>
+      </w:r>
+      <w:proofErr w:type="spellEnd"/>
+      <w:r>
+        <w:rPr>
+          <w:rFonts w:ascii="Times" w:hAnsi="Times"/>
+          <w:color w:val="000000"/>
+        </w:rPr>
+        <w:t xml:space="preserve"> </w:t>
+      </w:r>
+      <w:proofErr w:type="spellStart"/>
+      <w:r>
+        <w:rPr>
+          <w:rFonts w:ascii="Times" w:hAnsi="Times"/>
+          <w:color w:val="000000"/>
+        </w:rPr>
+        <w:t>putem</w:t>
+      </w:r>
+      <w:proofErr w:type="spellEnd"/>
+      <w:r>
+        <w:rPr>
+          <w:rFonts w:ascii="Times" w:hAnsi="Times"/>
+          <w:color w:val="000000"/>
+        </w:rPr>
+        <w:t xml:space="preserve"> IP </w:t>
+      </w:r>
+      <w:proofErr w:type="spellStart"/>
+      <w:r>
+        <w:rPr>
+          <w:rFonts w:ascii="Times" w:hAnsi="Times"/>
+          <w:color w:val="000000"/>
+        </w:rPr>
+        <w:t>mreže</w:t>
+      </w:r>
+      <w:proofErr w:type="spellEnd"/>
+      <w:r>
+        <w:rPr>
+          <w:rFonts w:ascii="Times" w:hAnsi="Times"/>
+          <w:color w:val="000000"/>
+        </w:rPr>
+        <w:t xml:space="preserve"> [2].</w:t>
+      </w:r>
+    </w:p>
+    <w:p>
+      <w:pPr>
+        <w:pBdr>
+          <w:top w:val="nil"/>
+          <w:left w:val="nil"/>
+          <w:bottom w:val="nil"/>
+          <w:right w:val="nil"/>
+          <w:between w:val="nil"/>
+        </w:pBdr>
+        <w:spacing w:before="120"/>
+        <w:ind w:left="288" w:right="144" w:firstLine="576"/>
+        <w:jc w:val="both"/>
+        <w:rPr>
+          <w:rFonts w:ascii="Times" w:hAnsi="Times"/>
+          <w:color w:val="000000"/>
+        </w:rPr>
+      </w:pPr>
+      <w:proofErr w:type="gramStart"/>
+      <w:r>
+        <w:rPr>
+          <w:rFonts w:ascii="Times" w:hAnsi="Times"/>
+          <w:color w:val="000000"/>
+        </w:rPr>
+        <w:t xml:space="preserve">TCP je connection-oriented </w:t>
+      </w:r>
+      <w:proofErr w:type="spellStart"/>
+      <w:r>
+        <w:rPr>
+          <w:rFonts w:ascii="Times" w:hAnsi="Times"/>
+          <w:color w:val="000000"/>
+        </w:rPr>
+        <w:t>protokol</w:t>
+      </w:r>
+      <w:proofErr w:type="spellEnd"/>
+      <w:r>
+        <w:rPr>
+          <w:rFonts w:ascii="Times" w:hAnsi="Times"/>
+          <w:color w:val="000000"/>
+        </w:rPr>
+        <w:t xml:space="preserve">, </w:t>
+      </w:r>
+      <w:proofErr w:type="spellStart"/>
+      <w:r>
+        <w:rPr>
+          <w:rFonts w:ascii="Times" w:hAnsi="Times"/>
+          <w:color w:val="000000"/>
+        </w:rPr>
+        <w:t>zahtjeva</w:t>
+      </w:r>
+      <w:proofErr w:type="spellEnd"/>
+      <w:r>
+        <w:rPr>
+          <w:rFonts w:ascii="Times" w:hAnsi="Times"/>
+          <w:color w:val="000000"/>
+        </w:rPr>
+        <w:t xml:space="preserve"> </w:t>
+      </w:r>
+      <w:proofErr w:type="spellStart"/>
+      <w:r>
+        <w:rPr>
+          <w:rFonts w:ascii="Times" w:hAnsi="Times"/>
+          <w:color w:val="000000"/>
+        </w:rPr>
+        <w:t>uspostavljanje</w:t>
+      </w:r>
+      <w:proofErr w:type="spellEnd"/>
+      <w:r>
+        <w:rPr>
+          <w:rFonts w:ascii="Times" w:hAnsi="Times"/>
+          <w:color w:val="000000"/>
+        </w:rPr>
+        <w:t xml:space="preserve"> </w:t>
+      </w:r>
+      <w:proofErr w:type="spellStart"/>
+      <w:r>
+        <w:rPr>
+          <w:rFonts w:ascii="Times" w:hAnsi="Times"/>
+          <w:color w:val="000000"/>
+        </w:rPr>
+        <w:t>veze</w:t>
+      </w:r>
+      <w:proofErr w:type="spellEnd"/>
+      <w:r>
+        <w:rPr>
+          <w:rFonts w:ascii="Times" w:hAnsi="Times"/>
+          <w:color w:val="000000"/>
+        </w:rPr>
+        <w:t xml:space="preserve"> </w:t>
+      </w:r>
+      <w:proofErr w:type="spellStart"/>
+      <w:r>
+        <w:rPr>
+          <w:rFonts w:ascii="Times" w:hAnsi="Times"/>
+          <w:color w:val="000000"/>
+        </w:rPr>
+        <w:t>između</w:t>
+      </w:r>
+      <w:proofErr w:type="spellEnd"/>
+      <w:r>
+        <w:rPr>
+          <w:rFonts w:ascii="Times" w:hAnsi="Times"/>
+          <w:color w:val="000000"/>
+        </w:rPr>
+        <w:t xml:space="preserve"> </w:t>
+      </w:r>
+      <w:proofErr w:type="spellStart"/>
+      <w:r>
+        <w:rPr>
+          <w:rFonts w:ascii="Times" w:hAnsi="Times"/>
+          <w:color w:val="000000"/>
+        </w:rPr>
+        <w:t>klijenta</w:t>
+      </w:r>
+      <w:proofErr w:type="spellEnd"/>
+      <w:r>
+        <w:rPr>
+          <w:rFonts w:ascii="Times" w:hAnsi="Times"/>
+          <w:color w:val="000000"/>
+        </w:rPr>
+        <w:t xml:space="preserve"> </w:t>
+      </w:r>
+      <w:proofErr w:type="spellStart"/>
+      <w:r>
+        <w:rPr>
+          <w:rFonts w:ascii="Times" w:hAnsi="Times"/>
+          <w:color w:val="000000"/>
+        </w:rPr>
+        <w:t>i</w:t>
+      </w:r>
+      <w:proofErr w:type="spellEnd"/>
+      <w:r>
+        <w:rPr>
+          <w:rFonts w:ascii="Times" w:hAnsi="Times"/>
+          <w:color w:val="000000"/>
+        </w:rPr>
+        <w:t xml:space="preserve"> </w:t>
+      </w:r>
+      <w:proofErr w:type="spellStart"/>
+      <w:r>
+        <w:rPr>
+          <w:rFonts w:ascii="Times" w:hAnsi="Times"/>
+          <w:color w:val="000000"/>
+        </w:rPr>
+        <w:t>servera</w:t>
+      </w:r>
+      <w:proofErr w:type="spellEnd"/>
+      <w:r>
+        <w:rPr>
+          <w:rFonts w:ascii="Times" w:hAnsi="Times"/>
+          <w:color w:val="000000"/>
+        </w:rPr>
+        <w:t xml:space="preserve"> </w:t>
+      </w:r>
+      <w:proofErr w:type="spellStart"/>
+      <w:r>
+        <w:rPr>
+          <w:rFonts w:ascii="Times" w:hAnsi="Times"/>
+          <w:color w:val="000000"/>
+        </w:rPr>
+        <w:t>prije</w:t>
+      </w:r>
+      <w:proofErr w:type="spellEnd"/>
+      <w:r>
+        <w:rPr>
+          <w:rFonts w:ascii="Times" w:hAnsi="Times"/>
+          <w:color w:val="000000"/>
+        </w:rPr>
+        <w:t xml:space="preserve"> </w:t>
+      </w:r>
+      <w:proofErr w:type="spellStart"/>
+      <w:r>
+        <w:rPr>
+          <w:rFonts w:ascii="Times" w:hAnsi="Times"/>
+          <w:color w:val="000000"/>
+        </w:rPr>
+        <w:t>slanja</w:t>
+      </w:r>
+      <w:proofErr w:type="spellEnd"/>
+      <w:r>
+        <w:rPr>
+          <w:rFonts w:ascii="Times" w:hAnsi="Times"/>
+          <w:color w:val="000000"/>
+        </w:rPr>
+        <w:t xml:space="preserve"> </w:t>
+      </w:r>
+      <w:proofErr w:type="spellStart"/>
+      <w:r>
+        <w:rPr>
+          <w:rFonts w:ascii="Times" w:hAnsi="Times"/>
+          <w:color w:val="000000"/>
+        </w:rPr>
+        <w:t>podataka</w:t>
+      </w:r>
+      <w:proofErr w:type="spellEnd"/>
+      <w:r>
+        <w:rPr>
+          <w:rFonts w:ascii="Times" w:hAnsi="Times"/>
+          <w:color w:val="000000"/>
+        </w:rPr>
+        <w:t>.</w:t>
+      </w:r>
+      <w:proofErr w:type="gramEnd"/>
+      <w:r>
+        <w:rPr>
+          <w:rFonts w:ascii="Times" w:hAnsi="Times"/>
+          <w:color w:val="000000"/>
+        </w:rPr>
+        <w:t xml:space="preserve"> </w:t>
+      </w:r>
+      <w:proofErr w:type="spellStart"/>
+      <w:r>
+        <w:rPr>
+          <w:rFonts w:ascii="Times" w:hAnsi="Times"/>
+          <w:color w:val="000000"/>
+        </w:rPr>
+        <w:t>Veza</w:t>
+      </w:r>
+      <w:proofErr w:type="spellEnd"/>
+      <w:r>
+        <w:rPr>
+          <w:rFonts w:ascii="Times" w:hAnsi="Times"/>
+          <w:color w:val="000000"/>
+        </w:rPr>
+        <w:t xml:space="preserve"> se </w:t>
+      </w:r>
+      <w:proofErr w:type="spellStart"/>
+      <w:r>
+        <w:rPr>
+          <w:rFonts w:ascii="Times" w:hAnsi="Times"/>
+          <w:color w:val="000000"/>
+        </w:rPr>
+        <w:t>uspostvlja</w:t>
+      </w:r>
+      <w:proofErr w:type="spellEnd"/>
+      <w:r>
+        <w:rPr>
+          <w:rFonts w:ascii="Times" w:hAnsi="Times"/>
+          <w:color w:val="000000"/>
+        </w:rPr>
+        <w:t xml:space="preserve"> </w:t>
+      </w:r>
+      <w:proofErr w:type="spellStart"/>
+      <w:r>
+        <w:rPr>
+          <w:rFonts w:ascii="Times" w:hAnsi="Times"/>
+          <w:color w:val="000000"/>
+        </w:rPr>
+        <w:t>tako</w:t>
+      </w:r>
+      <w:proofErr w:type="spellEnd"/>
+      <w:r>
+        <w:rPr>
+          <w:rFonts w:ascii="Times" w:hAnsi="Times"/>
+          <w:color w:val="000000"/>
+        </w:rPr>
+        <w:t xml:space="preserve"> </w:t>
+      </w:r>
+      <w:proofErr w:type="spellStart"/>
+      <w:r>
+        <w:rPr>
+          <w:rFonts w:ascii="Times" w:hAnsi="Times"/>
+          <w:color w:val="000000"/>
+        </w:rPr>
+        <w:t>što</w:t>
+      </w:r>
+      <w:proofErr w:type="spellEnd"/>
+      <w:r>
+        <w:rPr>
+          <w:rFonts w:ascii="Times" w:hAnsi="Times"/>
+          <w:color w:val="000000"/>
+        </w:rPr>
+        <w:t xml:space="preserve"> </w:t>
+      </w:r>
+      <w:proofErr w:type="spellStart"/>
+      <w:r>
+        <w:rPr>
+          <w:rFonts w:ascii="Times" w:hAnsi="Times"/>
+          <w:color w:val="000000"/>
+        </w:rPr>
+        <w:t>klijent</w:t>
+      </w:r>
+      <w:proofErr w:type="spellEnd"/>
+      <w:r>
+        <w:rPr>
+          <w:rFonts w:ascii="Times" w:hAnsi="Times"/>
+          <w:color w:val="000000"/>
+        </w:rPr>
+        <w:t xml:space="preserve"> </w:t>
+      </w:r>
+      <w:proofErr w:type="spellStart"/>
+      <w:r>
+        <w:rPr>
+          <w:rFonts w:ascii="Times" w:hAnsi="Times"/>
+          <w:color w:val="000000"/>
+        </w:rPr>
+        <w:t>i</w:t>
+      </w:r>
+      <w:proofErr w:type="spellEnd"/>
+      <w:r>
+        <w:rPr>
+          <w:rFonts w:ascii="Times" w:hAnsi="Times"/>
+          <w:color w:val="000000"/>
+        </w:rPr>
+        <w:t xml:space="preserve"> server </w:t>
+      </w:r>
+      <w:proofErr w:type="spellStart"/>
+      <w:r>
+        <w:rPr>
+          <w:rFonts w:ascii="Times" w:hAnsi="Times"/>
+          <w:color w:val="000000"/>
+        </w:rPr>
+        <w:t>urade</w:t>
+      </w:r>
+      <w:proofErr w:type="spellEnd"/>
+      <w:r>
+        <w:rPr>
+          <w:rFonts w:ascii="Times" w:hAnsi="Times"/>
+          <w:color w:val="000000"/>
+        </w:rPr>
+        <w:t xml:space="preserve"> „</w:t>
+      </w:r>
+      <w:proofErr w:type="spellStart"/>
+      <w:r>
+        <w:rPr>
+          <w:rFonts w:ascii="Times" w:hAnsi="Times"/>
+          <w:color w:val="000000"/>
+        </w:rPr>
+        <w:t>rukovanje</w:t>
+      </w:r>
+      <w:proofErr w:type="spellEnd"/>
+      <w:r>
+        <w:rPr>
+          <w:rFonts w:ascii="Times" w:hAnsi="Times"/>
+          <w:color w:val="000000"/>
+        </w:rPr>
+        <w:t xml:space="preserve">“, </w:t>
+      </w:r>
+      <w:proofErr w:type="spellStart"/>
+      <w:r>
+        <w:rPr>
+          <w:rFonts w:ascii="Times" w:hAnsi="Times"/>
+          <w:color w:val="000000"/>
+        </w:rPr>
+        <w:t>odnosno</w:t>
+      </w:r>
+      <w:proofErr w:type="spellEnd"/>
+      <w:r>
+        <w:rPr>
+          <w:rFonts w:ascii="Times" w:hAnsi="Times"/>
+          <w:color w:val="000000"/>
+        </w:rPr>
+        <w:t xml:space="preserve"> </w:t>
+      </w:r>
+      <w:proofErr w:type="spellStart"/>
+      <w:r>
+        <w:rPr>
+          <w:rFonts w:ascii="Times" w:hAnsi="Times"/>
+          <w:color w:val="000000"/>
+        </w:rPr>
+        <w:t>razmjene</w:t>
+      </w:r>
+      <w:proofErr w:type="spellEnd"/>
+      <w:r>
+        <w:rPr>
+          <w:rFonts w:ascii="Times" w:hAnsi="Times"/>
+          <w:color w:val="000000"/>
+        </w:rPr>
+        <w:t xml:space="preserve"> tri </w:t>
+      </w:r>
+      <w:proofErr w:type="spellStart"/>
+      <w:r>
+        <w:rPr>
+          <w:rFonts w:ascii="Times" w:hAnsi="Times"/>
+          <w:color w:val="000000"/>
+        </w:rPr>
+        <w:t>poruke</w:t>
+      </w:r>
+      <w:proofErr w:type="spellEnd"/>
+      <w:r>
+        <w:rPr>
+          <w:rFonts w:ascii="Times" w:hAnsi="Times"/>
+          <w:color w:val="000000"/>
+        </w:rPr>
+        <w:t xml:space="preserve"> </w:t>
+      </w:r>
+      <w:proofErr w:type="spellStart"/>
+      <w:proofErr w:type="gramStart"/>
+      <w:r>
+        <w:rPr>
+          <w:rFonts w:ascii="Times" w:hAnsi="Times"/>
+          <w:color w:val="000000"/>
+        </w:rPr>
+        <w:t>sa</w:t>
+      </w:r>
+      <w:proofErr w:type="spellEnd"/>
+      <w:proofErr w:type="gramEnd"/>
+      <w:r>
+        <w:rPr>
+          <w:rFonts w:ascii="Times" w:hAnsi="Times"/>
+          <w:color w:val="000000"/>
+        </w:rPr>
+        <w:t xml:space="preserve"> </w:t>
+      </w:r>
+      <w:proofErr w:type="spellStart"/>
+      <w:r>
+        <w:rPr>
+          <w:rFonts w:ascii="Times" w:hAnsi="Times"/>
+          <w:color w:val="000000"/>
+        </w:rPr>
+        <w:t>podešenim</w:t>
+      </w:r>
+      <w:proofErr w:type="spellEnd"/>
+      <w:r>
+        <w:rPr>
+          <w:rFonts w:ascii="Times" w:hAnsi="Times"/>
+          <w:color w:val="000000"/>
+        </w:rPr>
+        <w:t xml:space="preserve"> </w:t>
+      </w:r>
+      <w:proofErr w:type="spellStart"/>
+      <w:r>
+        <w:rPr>
+          <w:rFonts w:ascii="Times" w:hAnsi="Times"/>
+          <w:color w:val="000000"/>
+        </w:rPr>
+        <w:t>odgovarajućim</w:t>
+      </w:r>
+      <w:proofErr w:type="spellEnd"/>
+      <w:r>
+        <w:rPr>
+          <w:rFonts w:ascii="Times" w:hAnsi="Times"/>
+          <w:color w:val="000000"/>
+        </w:rPr>
+        <w:t xml:space="preserve"> </w:t>
+      </w:r>
+      <w:proofErr w:type="spellStart"/>
+      <w:r>
+        <w:rPr>
+          <w:rFonts w:ascii="Times" w:hAnsi="Times"/>
+          <w:color w:val="000000"/>
+        </w:rPr>
+        <w:t>kontrolnim</w:t>
+      </w:r>
+      <w:proofErr w:type="spellEnd"/>
+      <w:r>
+        <w:rPr>
+          <w:rFonts w:ascii="Times" w:hAnsi="Times"/>
+          <w:color w:val="000000"/>
+        </w:rPr>
+        <w:t xml:space="preserve"> </w:t>
+      </w:r>
+      <w:proofErr w:type="spellStart"/>
+      <w:r>
+        <w:rPr>
+          <w:rFonts w:ascii="Times" w:hAnsi="Times"/>
+          <w:color w:val="000000"/>
+        </w:rPr>
+        <w:t>bitima</w:t>
+      </w:r>
+      <w:proofErr w:type="spellEnd"/>
+      <w:r>
+        <w:rPr>
+          <w:rFonts w:ascii="Times" w:hAnsi="Times"/>
+          <w:color w:val="000000"/>
+        </w:rPr>
+        <w:t xml:space="preserve"> (</w:t>
+      </w:r>
+      <w:proofErr w:type="spellStart"/>
+      <w:r>
+        <w:rPr>
+          <w:rFonts w:ascii="Times" w:hAnsi="Times"/>
+          <w:color w:val="000000"/>
+        </w:rPr>
+        <w:t>Slika</w:t>
+      </w:r>
+      <w:proofErr w:type="spellEnd"/>
+      <w:r>
+        <w:rPr>
+          <w:rFonts w:ascii="Times" w:hAnsi="Times"/>
+          <w:color w:val="000000"/>
+        </w:rPr>
+        <w:t xml:space="preserve"> 3.1.1).</w:t>
+      </w:r>
+    </w:p>
+    <w:p>
+      <w:pPr>
+        <w:pBdr>
+          <w:top w:val="nil"/>
+          <w:left w:val="nil"/>
+          <w:bottom w:val="nil"/>
+          <w:right w:val="nil"/>
+          <w:between w:val="nil"/>
+        </w:pBdr>
+        <w:spacing w:before="120"/>
+        <w:ind w:left="288" w:right="144" w:firstLine="576"/>
+        <w:jc w:val="center"/>
+        <w:rPr>
+          <w:rFonts w:ascii="Times" w:hAnsi="Times"/>
+          <w:color w:val="000000"/>
+        </w:rPr>
+      </w:pPr>
+      <w:r>
+        <w:rPr>
+          <w:rFonts w:ascii="Times" w:hAnsi="Times"/>
+          <w:noProof/>
+          <w:color w:val="000000"/>
+        </w:rPr>
+        <w:drawing>
+          <wp:inline distT="0" distB="0" distL="0" distR="0">
+            <wp:extent cx="2428875" cy="2428875"/>
+            <wp:effectExtent l="0" t="0" r="0" b="0"/>
+            <wp:docPr id="39" name="image18.jpg" descr="C:\Users\Mistra\Desktop\TCP-three-way-handshaking_Q320.jpg"/>
+            <wp:cNvGraphicFramePr/>
+            <a:graphic xmlns:a="http://schemas.openxmlformats.org/drawingml/2006/main">
+              <a:graphicData uri="http://schemas.openxmlformats.org/drawingml/2006/picture">
+                <pic:pic xmlns:pic="http://schemas.openxmlformats.org/drawingml/2006/picture">
+                  <pic:nvPicPr>
+                    <pic:cNvPr id="0" name="image18.jpg" descr="C:\Users\Mistra\Desktop\TCP-three-way-handshaking_Q320.jpg"/>
+                    <pic:cNvPicPr preferRelativeResize="0"/>
+                  </pic:nvPicPr>
+                  <pic:blipFill>
+                    <a:blip r:embed="rId55"/>
+                    <a:srcRect/>
+                    <a:stretch>
+                      <a:fillRect/>
+                    </a:stretch>
+                  </pic:blipFill>
+                  <pic:spPr>
+                    <a:xfrm>
+                      <a:off x="0" y="0"/>
+                      <a:ext cx="2428875" cy="2428875"/>
+                    </a:xfrm>
+                    <a:prstGeom prst="rect">
+                      <a:avLst/>
+                    </a:prstGeom>
+                    <a:ln/>
+                  </pic:spPr>
+                </pic:pic>
+              </a:graphicData>
+            </a:graphic>
+          </wp:inline>
+        </w:drawing>
+      </w:r>
+    </w:p>
+    <w:p>
+      <w:pPr>
+        <w:pBdr>
+          <w:top w:val="nil"/>
+          <w:left w:val="nil"/>
+          <w:bottom w:val="nil"/>
+          <w:right w:val="nil"/>
+          <w:between w:val="nil"/>
+        </w:pBdr>
+        <w:jc w:val="center"/>
+        <w:rPr>
+          <w:rFonts w:ascii="Times" w:hAnsi="Times"/>
+          <w:i/>
+          <w:color w:val="000000"/>
+        </w:rPr>
+      </w:pPr>
+      <w:proofErr w:type="spellStart"/>
+      <w:r>
+        <w:rPr>
+          <w:rFonts w:ascii="Times" w:hAnsi="Times"/>
+          <w:i/>
+          <w:color w:val="000000"/>
+        </w:rPr>
+        <w:t>Slika</w:t>
+      </w:r>
+      <w:proofErr w:type="spellEnd"/>
+      <w:r>
+        <w:rPr>
+          <w:rFonts w:ascii="Times" w:hAnsi="Times"/>
+          <w:i/>
+          <w:color w:val="000000"/>
+        </w:rPr>
+        <w:t xml:space="preserve"> 3.1.1 </w:t>
+      </w:r>
+      <w:proofErr w:type="spellStart"/>
+      <w:r>
+        <w:rPr>
+          <w:rFonts w:ascii="Times" w:hAnsi="Times"/>
+          <w:i/>
+          <w:color w:val="000000"/>
+        </w:rPr>
+        <w:t>Uspostavljanje</w:t>
+      </w:r>
+      <w:proofErr w:type="spellEnd"/>
+      <w:r>
+        <w:rPr>
+          <w:rFonts w:ascii="Times" w:hAnsi="Times"/>
+          <w:i/>
+          <w:color w:val="000000"/>
+        </w:rPr>
+        <w:t xml:space="preserve"> </w:t>
+      </w:r>
+      <w:proofErr w:type="spellStart"/>
+      <w:r>
+        <w:rPr>
+          <w:rFonts w:ascii="Times" w:hAnsi="Times"/>
+          <w:i/>
+          <w:color w:val="000000"/>
+        </w:rPr>
+        <w:t>veze</w:t>
+      </w:r>
+      <w:proofErr w:type="spellEnd"/>
+      <w:r>
+        <w:rPr>
+          <w:rFonts w:ascii="Times" w:hAnsi="Times"/>
+          <w:i/>
+          <w:color w:val="000000"/>
+        </w:rPr>
+        <w:t xml:space="preserve"> </w:t>
+      </w:r>
+      <w:proofErr w:type="spellStart"/>
+      <w:r>
+        <w:rPr>
+          <w:rFonts w:ascii="Times" w:hAnsi="Times"/>
+          <w:i/>
+          <w:color w:val="000000"/>
+        </w:rPr>
+        <w:t>koristeći</w:t>
+      </w:r>
+      <w:proofErr w:type="spellEnd"/>
+      <w:r>
+        <w:rPr>
+          <w:rFonts w:ascii="Times" w:hAnsi="Times"/>
+          <w:i/>
+          <w:color w:val="000000"/>
+        </w:rPr>
+        <w:t xml:space="preserve"> TCP </w:t>
+      </w:r>
+      <w:proofErr w:type="spellStart"/>
+      <w:r>
+        <w:rPr>
+          <w:rFonts w:ascii="Times" w:hAnsi="Times"/>
+          <w:i/>
+          <w:color w:val="000000"/>
+        </w:rPr>
+        <w:t>protokol</w:t>
+      </w:r>
+      <w:proofErr w:type="spellEnd"/>
     </w:p>
     <w:p>
       <w:pPr>
@@ -5627,17 +7466,17 @@
   <w:abstractNum w:abstractNumId="7">
     <w:nsid w:val="7E53198D"/>
     <w:multiLevelType w:val="hybridMultilevel"/>
-    <w:tmpl w:val="320086A6"/>
-    <w:lvl w:ilvl="0" w:tplc="04090001">
+    <w:tmpl w:val="187A5FBE"/>
+    <w:lvl w:ilvl="0" w:tplc="04090005">
       <w:start w:val="1"/>
       <w:numFmt w:val="bullet"/>
-      <w:lvlText w:val=""/>
+      <w:lvlText w:val=""/>
       <w:lvlJc w:val="left"/>
       <w:pPr>
         <w:ind w:left="1080" w:hanging="360"/>
       </w:pPr>
       <w:rPr>
-        <w:rFonts w:ascii="Symbol" w:hAnsi="Symbol" w:hint="default"/>
+        <w:rFonts w:ascii="Wingdings" w:hAnsi="Wingdings" w:hint="default"/>
       </w:rPr>
     </w:lvl>
     <w:lvl w:ilvl="1" w:tplc="04090003" w:tentative="1">
@@ -6034,6 +7873,36 @@
     <w:rPr>
       <w:color w:val="800080" w:themeColor="followedHyperlink"/>
       <w:u w:val="single"/>
+    </w:rPr>
+  </w:style>
+  <w:style w:type="paragraph" w:styleId="BalloonText">
+    <w:name w:val="Balloon Text"/>
+    <w:basedOn w:val="Normal"/>
+    <w:link w:val="BalloonTextChar"/>
+    <w:uiPriority w:val="99"/>
+    <w:semiHidden/>
+    <w:unhideWhenUsed/>
+    <w:rsid w:val="00DF4AB1"/>
+    <w:pPr>
+      <w:spacing w:after="0" w:line="240" w:lineRule="auto"/>
+    </w:pPr>
+    <w:rPr>
+      <w:rFonts w:ascii="Tahoma" w:hAnsi="Tahoma" w:cs="Tahoma"/>
+      <w:sz w:val="16"/>
+      <w:szCs w:val="16"/>
+    </w:rPr>
+  </w:style>
+  <w:style w:type="character" w:customStyle="1" w:styleId="BalloonTextChar">
+    <w:name w:val="Balloon Text Char"/>
+    <w:basedOn w:val="DefaultParagraphFont"/>
+    <w:link w:val="BalloonText"/>
+    <w:uiPriority w:val="99"/>
+    <w:semiHidden/>
+    <w:rsid w:val="00DF4AB1"/>
+    <w:rPr>
+      <w:rFonts w:ascii="Tahoma" w:hAnsi="Tahoma" w:cs="Tahoma"/>
+      <w:sz w:val="16"/>
+      <w:szCs w:val="16"/>
     </w:rPr>
   </w:style>
 </w:styles>

</xml_diff>